<commit_message>
recommiting to make sure last commit was successful
</commit_message>
<xml_diff>
--- a/doc/FinalReport.docx
+++ b/doc/FinalReport.docx
@@ -1,6 +1,6 @@
 
 <file path=word/document.xml><?xml version="1.0" encoding="utf-8"?>
-<w:document xmlns:wpc="http://schemas.microsoft.com/office/word/2010/wordprocessingCanvas" xmlns:mo="http://schemas.microsoft.com/office/mac/office/2008/main" xmlns:mc="http://schemas.openxmlformats.org/markup-compatibility/2006" xmlns:mv="urn:schemas-microsoft-com:mac:vml" xmlns:o="urn:schemas-microsoft-com:office:office" xmlns:r="http://schemas.openxmlformats.org/officeDocument/2006/relationships" xmlns:m="http://schemas.openxmlformats.org/officeDocument/2006/math" xmlns:v="urn:schemas-microsoft-com:vml" xmlns:wp14="http://schemas.microsoft.com/office/word/2010/wordprocessingDrawing" xmlns:wp="http://schemas.openxmlformats.org/drawingml/2006/wordprocessingDrawing" xmlns:w10="urn:schemas-microsoft-com:office:word" xmlns:w="http://schemas.openxmlformats.org/wordprocessingml/2006/main" xmlns:w14="http://schemas.microsoft.com/office/word/2010/wordml" xmlns:w15="http://schemas.microsoft.com/office/word/2012/wordml" xmlns:wpg="http://schemas.microsoft.com/office/word/2010/wordprocessingGroup" xmlns:wpi="http://schemas.microsoft.com/office/word/2010/wordprocessingInk" xmlns:wne="http://schemas.microsoft.com/office/word/2006/wordml" xmlns:wps="http://schemas.microsoft.com/office/word/2010/wordprocessingShape" mc:Ignorable="w14 w15 wp14">
+<w:document xmlns:wpc="http://schemas.microsoft.com/office/word/2010/wordprocessingCanvas" xmlns:cx="http://schemas.microsoft.com/office/drawing/2014/chartex" xmlns:cx1="http://schemas.microsoft.com/office/drawing/2015/9/8/chartex" xmlns:cx2="http://schemas.microsoft.com/office/drawing/2015/10/21/chartex" xmlns:cx3="http://schemas.microsoft.com/office/drawing/2016/5/9/chartex" xmlns:cx4="http://schemas.microsoft.com/office/drawing/2016/5/10/chartex" xmlns:cx5="http://schemas.microsoft.com/office/drawing/2016/5/11/chartex" xmlns:cx6="http://schemas.microsoft.com/office/drawing/2016/5/12/chartex" xmlns:cx7="http://schemas.microsoft.com/office/drawing/2016/5/13/chartex" xmlns:cx8="http://schemas.microsoft.com/office/drawing/2016/5/14/chartex" xmlns:mc="http://schemas.openxmlformats.org/markup-compatibility/2006" xmlns:aink="http://schemas.microsoft.com/office/drawing/2016/ink" xmlns:am3d="http://schemas.microsoft.com/office/drawing/2017/model3d" xmlns:o="urn:schemas-microsoft-com:office:office" xmlns:r="http://schemas.openxmlformats.org/officeDocument/2006/relationships" xmlns:m="http://schemas.openxmlformats.org/officeDocument/2006/math" xmlns:v="urn:schemas-microsoft-com:vml" xmlns:wp14="http://schemas.microsoft.com/office/word/2010/wordprocessingDrawing" xmlns:wp="http://schemas.openxmlformats.org/drawingml/2006/wordprocessingDrawing" xmlns:w10="urn:schemas-microsoft-com:office:word" xmlns:w="http://schemas.openxmlformats.org/wordprocessingml/2006/main" xmlns:w14="http://schemas.microsoft.com/office/word/2010/wordml" xmlns:w15="http://schemas.microsoft.com/office/word/2012/wordml" xmlns:w16cid="http://schemas.microsoft.com/office/word/2016/wordml/cid" xmlns:w16se="http://schemas.microsoft.com/office/word/2015/wordml/symex" xmlns:wpg="http://schemas.microsoft.com/office/word/2010/wordprocessingGroup" xmlns:wpi="http://schemas.microsoft.com/office/word/2010/wordprocessingInk" xmlns:wne="http://schemas.microsoft.com/office/word/2006/wordml" xmlns:wps="http://schemas.microsoft.com/office/word/2010/wordprocessingShape" mc:Ignorable="w14 w15 w16se w16cid wp14">
   <w:body>
     <w:p>
       <w:pPr>
@@ -130,19 +130,15 @@
         <w:rPr>
           <w:sz w:val="60"/>
         </w:rPr>
-        <w:t>&lt;Project&gt;</w:t>
-      </w:r>
-    </w:p>
-    <w:p>
-      <w:pPr>
-        <w:pStyle w:val="ByLine"/>
-        <w:spacing w:before="0" w:after="0"/>
-      </w:pPr>
-    </w:p>
-    <w:p>
-      <w:pPr>
-        <w:pStyle w:val="ByLine"/>
-        <w:spacing w:before="0" w:after="0"/>
+        <w:t>PDF Share &amp; Schedule</w:t>
+      </w:r>
+    </w:p>
+    <w:p>
+      <w:pPr>
+        <w:pStyle w:val="Title"/>
+        <w:rPr>
+          <w:sz w:val="60"/>
+        </w:rPr>
       </w:pPr>
     </w:p>
     <w:p>
@@ -175,36 +171,26 @@
         <w:rPr>
           <w:sz w:val="22"/>
         </w:rPr>
-        <w:t>&lt;</w:t>
-      </w:r>
-      <w:r>
-        <w:rPr>
-          <w:i/>
-          <w:sz w:val="22"/>
-        </w:rPr>
-        <w:t>place your group name here</w:t>
-      </w:r>
-      <w:r>
-        <w:rPr>
-          <w:sz w:val="22"/>
-        </w:rPr>
-        <w:t>&gt;</w:t>
+        <w:t>R&amp;B</w:t>
       </w:r>
     </w:p>
     <w:tbl>
       <w:tblPr>
-        <w:tblW w:w="0" w:type="auto"/>
+        <w:tblW w:w="9726" w:type="dxa"/>
         <w:tblLook w:val="01E0" w:firstRow="1" w:lastRow="1" w:firstColumn="1" w:lastColumn="1" w:noHBand="0" w:noVBand="0"/>
       </w:tblPr>
       <w:tblGrid>
-        <w:gridCol w:w="3192"/>
-        <w:gridCol w:w="3192"/>
-        <w:gridCol w:w="3192"/>
+        <w:gridCol w:w="3242"/>
+        <w:gridCol w:w="3242"/>
+        <w:gridCol w:w="3242"/>
       </w:tblGrid>
       <w:tr>
+        <w:trPr>
+          <w:trHeight w:val="275"/>
+        </w:trPr>
         <w:tc>
           <w:tcPr>
-            <w:tcW w:w="3192" w:type="dxa"/>
+            <w:tcW w:w="3242" w:type="dxa"/>
           </w:tcPr>
           <w:p>
             <w:pPr>
@@ -219,13 +205,13 @@
               <w:rPr>
                 <w:sz w:val="22"/>
               </w:rPr>
-              <w:t>&lt;name&gt;</w:t>
+              <w:t>Ben Mikalenko</w:t>
             </w:r>
           </w:p>
         </w:tc>
         <w:tc>
           <w:tcPr>
-            <w:tcW w:w="3192" w:type="dxa"/>
+            <w:tcW w:w="3242" w:type="dxa"/>
           </w:tcPr>
           <w:p>
             <w:pPr>
@@ -240,13 +226,13 @@
               <w:rPr>
                 <w:sz w:val="22"/>
               </w:rPr>
-              <w:t>&lt;student #&gt;</w:t>
+              <w:t>11589806</w:t>
             </w:r>
           </w:p>
         </w:tc>
         <w:tc>
           <w:tcPr>
-            <w:tcW w:w="3192" w:type="dxa"/>
+            <w:tcW w:w="3242" w:type="dxa"/>
           </w:tcPr>
           <w:p>
             <w:pPr>
@@ -261,15 +247,18 @@
               <w:rPr>
                 <w:sz w:val="22"/>
               </w:rPr>
-              <w:t>&lt;e-mail&gt;</w:t>
+              <w:t>Ben.mikailenko@wsu.edu</w:t>
             </w:r>
           </w:p>
         </w:tc>
       </w:tr>
       <w:tr>
+        <w:trPr>
+          <w:trHeight w:val="258"/>
+        </w:trPr>
         <w:tc>
           <w:tcPr>
-            <w:tcW w:w="3192" w:type="dxa"/>
+            <w:tcW w:w="3242" w:type="dxa"/>
           </w:tcPr>
           <w:p>
             <w:pPr>
@@ -284,13 +273,13 @@
               <w:rPr>
                 <w:sz w:val="22"/>
               </w:rPr>
-              <w:t>&lt;name&gt;</w:t>
+              <w:t>Roman Stolyarov</w:t>
             </w:r>
           </w:p>
         </w:tc>
         <w:tc>
           <w:tcPr>
-            <w:tcW w:w="3192" w:type="dxa"/>
+            <w:tcW w:w="3242" w:type="dxa"/>
           </w:tcPr>
           <w:p>
             <w:pPr>
@@ -305,13 +294,13 @@
               <w:rPr>
                 <w:sz w:val="22"/>
               </w:rPr>
-              <w:t>&lt;student #&gt;</w:t>
+              <w:t>11689068</w:t>
             </w:r>
           </w:p>
         </w:tc>
         <w:tc>
           <w:tcPr>
-            <w:tcW w:w="3192" w:type="dxa"/>
+            <w:tcW w:w="3242" w:type="dxa"/>
           </w:tcPr>
           <w:p>
             <w:pPr>
@@ -326,207 +315,22 @@
               <w:rPr>
                 <w:sz w:val="22"/>
               </w:rPr>
-              <w:t>&lt;e-mail&gt;</w:t>
-            </w:r>
-          </w:p>
-        </w:tc>
-      </w:tr>
-      <w:tr>
-        <w:tc>
-          <w:tcPr>
-            <w:tcW w:w="3192" w:type="dxa"/>
-          </w:tcPr>
-          <w:p>
-            <w:pPr>
-              <w:pStyle w:val="ByLine"/>
-              <w:spacing w:before="0" w:after="0"/>
-              <w:jc w:val="left"/>
-              <w:rPr>
-                <w:sz w:val="22"/>
-              </w:rPr>
-            </w:pPr>
-            <w:r>
-              <w:rPr>
-                <w:sz w:val="22"/>
-              </w:rPr>
-              <w:t>&lt;name&gt;</w:t>
-            </w:r>
-          </w:p>
-        </w:tc>
-        <w:tc>
-          <w:tcPr>
-            <w:tcW w:w="3192" w:type="dxa"/>
-          </w:tcPr>
-          <w:p>
-            <w:pPr>
-              <w:pStyle w:val="ByLine"/>
-              <w:spacing w:before="0" w:after="0"/>
-              <w:jc w:val="center"/>
-              <w:rPr>
-                <w:sz w:val="22"/>
-              </w:rPr>
-            </w:pPr>
-            <w:r>
-              <w:rPr>
-                <w:sz w:val="22"/>
-              </w:rPr>
-              <w:t>&lt;student #&gt;</w:t>
-            </w:r>
-          </w:p>
-        </w:tc>
-        <w:tc>
-          <w:tcPr>
-            <w:tcW w:w="3192" w:type="dxa"/>
-          </w:tcPr>
-          <w:p>
-            <w:pPr>
-              <w:pStyle w:val="ByLine"/>
-              <w:spacing w:before="0" w:after="0"/>
-              <w:jc w:val="center"/>
-              <w:rPr>
-                <w:sz w:val="22"/>
-              </w:rPr>
-            </w:pPr>
-            <w:r>
-              <w:rPr>
-                <w:sz w:val="22"/>
-              </w:rPr>
-              <w:t>&lt;e-mail&gt;</w:t>
-            </w:r>
-          </w:p>
-        </w:tc>
-      </w:tr>
-      <w:tr>
-        <w:tc>
-          <w:tcPr>
-            <w:tcW w:w="3192" w:type="dxa"/>
-          </w:tcPr>
-          <w:p>
-            <w:pPr>
-              <w:pStyle w:val="ByLine"/>
-              <w:spacing w:before="0" w:after="0"/>
-              <w:jc w:val="left"/>
-              <w:rPr>
-                <w:sz w:val="22"/>
-              </w:rPr>
-            </w:pPr>
-            <w:r>
-              <w:rPr>
-                <w:sz w:val="22"/>
-              </w:rPr>
-              <w:t>&lt;name&gt;</w:t>
-            </w:r>
-          </w:p>
-        </w:tc>
-        <w:tc>
-          <w:tcPr>
-            <w:tcW w:w="3192" w:type="dxa"/>
-          </w:tcPr>
-          <w:p>
-            <w:pPr>
-              <w:pStyle w:val="ByLine"/>
-              <w:spacing w:before="0" w:after="0"/>
-              <w:jc w:val="center"/>
-              <w:rPr>
-                <w:sz w:val="22"/>
-              </w:rPr>
-            </w:pPr>
-            <w:r>
-              <w:rPr>
-                <w:sz w:val="22"/>
-              </w:rPr>
-              <w:t>&lt;student #&gt;</w:t>
-            </w:r>
-          </w:p>
-        </w:tc>
-        <w:tc>
-          <w:tcPr>
-            <w:tcW w:w="3192" w:type="dxa"/>
-          </w:tcPr>
-          <w:p>
-            <w:pPr>
-              <w:pStyle w:val="ByLine"/>
-              <w:spacing w:before="0" w:after="0"/>
-              <w:jc w:val="center"/>
-              <w:rPr>
-                <w:sz w:val="22"/>
-              </w:rPr>
-            </w:pPr>
-            <w:r>
-              <w:rPr>
-                <w:sz w:val="22"/>
-              </w:rPr>
-              <w:t>&lt;e-mail&gt;</w:t>
-            </w:r>
-          </w:p>
-        </w:tc>
-      </w:tr>
-      <w:tr>
-        <w:tc>
-          <w:tcPr>
-            <w:tcW w:w="3192" w:type="dxa"/>
-          </w:tcPr>
-          <w:p>
-            <w:pPr>
-              <w:pStyle w:val="ByLine"/>
-              <w:spacing w:before="0" w:after="0"/>
-              <w:jc w:val="left"/>
-              <w:rPr>
-                <w:sz w:val="22"/>
-              </w:rPr>
-            </w:pPr>
-            <w:r>
-              <w:rPr>
-                <w:sz w:val="22"/>
-              </w:rPr>
-              <w:t>&lt;name&gt;</w:t>
-            </w:r>
-          </w:p>
-        </w:tc>
-        <w:tc>
-          <w:tcPr>
-            <w:tcW w:w="3192" w:type="dxa"/>
-          </w:tcPr>
-          <w:p>
-            <w:pPr>
-              <w:pStyle w:val="ByLine"/>
-              <w:spacing w:before="0" w:after="0"/>
-              <w:jc w:val="center"/>
-              <w:rPr>
-                <w:sz w:val="22"/>
-              </w:rPr>
-            </w:pPr>
-            <w:r>
-              <w:rPr>
-                <w:sz w:val="22"/>
-              </w:rPr>
-              <w:t>&lt;student #&gt;</w:t>
-            </w:r>
-          </w:p>
-        </w:tc>
-        <w:tc>
-          <w:tcPr>
-            <w:tcW w:w="3192" w:type="dxa"/>
-          </w:tcPr>
-          <w:p>
-            <w:pPr>
-              <w:pStyle w:val="ByLine"/>
-              <w:spacing w:before="0" w:after="0"/>
-              <w:jc w:val="center"/>
-              <w:rPr>
-                <w:sz w:val="22"/>
-              </w:rPr>
-            </w:pPr>
-            <w:r>
-              <w:rPr>
-                <w:sz w:val="22"/>
-              </w:rPr>
-              <w:t>&lt;e-mail&gt;</w:t>
+              <w:t>Roman.stolyarov@wsu.edu</w:t>
             </w:r>
           </w:p>
         </w:tc>
       </w:tr>
     </w:tbl>
+    <w:p>
+      <w:pPr>
+        <w:pStyle w:val="ByLine"/>
+        <w:spacing w:before="120" w:after="0"/>
+        <w:jc w:val="left"/>
+        <w:rPr>
+          <w:sz w:val="22"/>
+        </w:rPr>
+      </w:pPr>
+    </w:p>
     <w:p>
       <w:pPr>
         <w:pStyle w:val="ByLine"/>
@@ -613,106 +417,32 @@
               <w:rPr>
                 <w:sz w:val="22"/>
               </w:rPr>
-              <w:t>&lt;place the date of submission here&gt;</w:t>
+              <w:t>Friday, October 25</w:t>
+            </w:r>
+            <w:r>
+              <w:rPr>
+                <w:sz w:val="22"/>
+                <w:vertAlign w:val="superscript"/>
+              </w:rPr>
+              <w:t>th</w:t>
+            </w:r>
+            <w:r>
+              <w:rPr>
+                <w:sz w:val="22"/>
+              </w:rPr>
+              <w:t xml:space="preserve"> 2019</w:t>
             </w:r>
           </w:p>
         </w:tc>
       </w:tr>
-      <w:tr>
-        <w:tc>
-          <w:tcPr>
-            <w:tcW w:w="2977" w:type="dxa"/>
-          </w:tcPr>
-          <w:p>
-            <w:pPr>
-              <w:pStyle w:val="ByLine"/>
-              <w:spacing w:before="120" w:after="0"/>
-              <w:rPr>
-                <w:sz w:val="22"/>
-              </w:rPr>
-            </w:pPr>
-          </w:p>
-        </w:tc>
-        <w:tc>
-          <w:tcPr>
-            <w:tcW w:w="4790" w:type="dxa"/>
-          </w:tcPr>
-          <w:p>
-            <w:pPr>
-              <w:pStyle w:val="ByLine"/>
-              <w:spacing w:before="120" w:after="0"/>
-              <w:jc w:val="left"/>
-              <w:rPr>
-                <w:i/>
-                <w:sz w:val="22"/>
-              </w:rPr>
-            </w:pPr>
-          </w:p>
-        </w:tc>
-      </w:tr>
-      <w:tr>
-        <w:tc>
-          <w:tcPr>
-            <w:tcW w:w="2977" w:type="dxa"/>
-          </w:tcPr>
-          <w:p>
-            <w:pPr>
-              <w:pStyle w:val="ByLine"/>
-              <w:spacing w:before="120" w:after="0"/>
-              <w:rPr>
-                <w:sz w:val="22"/>
-              </w:rPr>
-            </w:pPr>
-          </w:p>
-        </w:tc>
-        <w:tc>
-          <w:tcPr>
-            <w:tcW w:w="4790" w:type="dxa"/>
-          </w:tcPr>
-          <w:p>
-            <w:pPr>
-              <w:pStyle w:val="ByLine"/>
-              <w:spacing w:before="120" w:after="0"/>
-              <w:jc w:val="left"/>
-              <w:rPr>
-                <w:sz w:val="22"/>
-              </w:rPr>
-            </w:pPr>
-          </w:p>
-        </w:tc>
-      </w:tr>
-      <w:tr>
-        <w:tc>
-          <w:tcPr>
-            <w:tcW w:w="2977" w:type="dxa"/>
-          </w:tcPr>
-          <w:p>
-            <w:pPr>
-              <w:pStyle w:val="ByLine"/>
-              <w:spacing w:before="120" w:after="0"/>
-              <w:rPr>
-                <w:sz w:val="22"/>
-              </w:rPr>
-            </w:pPr>
-          </w:p>
-        </w:tc>
-        <w:tc>
-          <w:tcPr>
-            <w:tcW w:w="4790" w:type="dxa"/>
-          </w:tcPr>
-          <w:p>
-            <w:pPr>
-              <w:pStyle w:val="ByLine"/>
-              <w:spacing w:before="120" w:after="0"/>
-              <w:jc w:val="left"/>
-              <w:rPr>
-                <w:sz w:val="22"/>
-              </w:rPr>
-            </w:pPr>
-          </w:p>
-        </w:tc>
-      </w:tr>
     </w:tbl>
+    <w:p>
+      <w:pPr>
+        <w:pStyle w:val="ByLine"/>
+        <w:spacing w:before="0" w:after="0"/>
+        <w:jc w:val="left"/>
+      </w:pPr>
+    </w:p>
     <w:p>
       <w:pPr>
         <w:pStyle w:val="TOCEntry"/>
@@ -784,7 +514,7 @@
           <w:tab w:val="right" w:leader="dot" w:pos="9350"/>
         </w:tabs>
         <w:rPr>
-          <w:rFonts w:ascii="Cambria" w:eastAsia="ＭＳ 明朝" w:hAnsi="Cambria"/>
+          <w:rFonts w:ascii="Cambria" w:eastAsia="MS Mincho" w:hAnsi="Cambria"/>
           <w:b w:val="0"/>
           <w:bCs w:val="0"/>
           <w:caps w:val="0"/>
@@ -826,7 +556,7 @@
           <w:tab w:val="right" w:leader="dot" w:pos="9350"/>
         </w:tabs>
         <w:rPr>
-          <w:rFonts w:ascii="Cambria" w:eastAsia="ＭＳ 明朝" w:hAnsi="Cambria"/>
+          <w:rFonts w:ascii="Cambria" w:eastAsia="MS Mincho" w:hAnsi="Cambria"/>
           <w:b w:val="0"/>
           <w:bCs w:val="0"/>
           <w:caps w:val="0"/>
@@ -843,7 +573,7 @@
       </w:r>
       <w:r>
         <w:rPr>
-          <w:rFonts w:ascii="Cambria" w:eastAsia="ＭＳ 明朝" w:hAnsi="Cambria"/>
+          <w:rFonts w:ascii="Cambria" w:eastAsia="MS Mincho" w:hAnsi="Cambria"/>
           <w:b w:val="0"/>
           <w:bCs w:val="0"/>
           <w:caps w:val="0"/>
@@ -886,7 +616,7 @@
           <w:tab w:val="right" w:leader="dot" w:pos="9350"/>
         </w:tabs>
         <w:rPr>
-          <w:rFonts w:ascii="Cambria" w:eastAsia="ＭＳ 明朝" w:hAnsi="Cambria"/>
+          <w:rFonts w:ascii="Cambria" w:eastAsia="MS Mincho" w:hAnsi="Cambria"/>
           <w:smallCaps w:val="0"/>
           <w:sz w:val="24"/>
           <w:szCs w:val="24"/>
@@ -901,7 +631,7 @@
       </w:r>
       <w:r>
         <w:rPr>
-          <w:rFonts w:ascii="Cambria" w:eastAsia="ＭＳ 明朝" w:hAnsi="Cambria"/>
+          <w:rFonts w:ascii="Cambria" w:eastAsia="MS Mincho" w:hAnsi="Cambria"/>
           <w:smallCaps w:val="0"/>
           <w:sz w:val="24"/>
           <w:szCs w:val="24"/>
@@ -942,7 +672,7 @@
           <w:tab w:val="right" w:leader="dot" w:pos="9350"/>
         </w:tabs>
         <w:rPr>
-          <w:rFonts w:ascii="Cambria" w:eastAsia="ＭＳ 明朝" w:hAnsi="Cambria"/>
+          <w:rFonts w:ascii="Cambria" w:eastAsia="MS Mincho" w:hAnsi="Cambria"/>
           <w:smallCaps w:val="0"/>
           <w:sz w:val="24"/>
           <w:szCs w:val="24"/>
@@ -957,7 +687,7 @@
       </w:r>
       <w:r>
         <w:rPr>
-          <w:rFonts w:ascii="Cambria" w:eastAsia="ＭＳ 明朝" w:hAnsi="Cambria"/>
+          <w:rFonts w:ascii="Cambria" w:eastAsia="MS Mincho" w:hAnsi="Cambria"/>
           <w:smallCaps w:val="0"/>
           <w:sz w:val="24"/>
           <w:szCs w:val="24"/>
@@ -998,7 +728,7 @@
           <w:tab w:val="right" w:leader="dot" w:pos="9350"/>
         </w:tabs>
         <w:rPr>
-          <w:rFonts w:ascii="Cambria" w:eastAsia="ＭＳ 明朝" w:hAnsi="Cambria"/>
+          <w:rFonts w:ascii="Cambria" w:eastAsia="MS Mincho" w:hAnsi="Cambria"/>
           <w:smallCaps w:val="0"/>
           <w:sz w:val="24"/>
           <w:szCs w:val="24"/>
@@ -1013,7 +743,7 @@
       </w:r>
       <w:r>
         <w:rPr>
-          <w:rFonts w:ascii="Cambria" w:eastAsia="ＭＳ 明朝" w:hAnsi="Cambria"/>
+          <w:rFonts w:ascii="Cambria" w:eastAsia="MS Mincho" w:hAnsi="Cambria"/>
           <w:smallCaps w:val="0"/>
           <w:sz w:val="24"/>
           <w:szCs w:val="24"/>
@@ -1054,7 +784,7 @@
           <w:tab w:val="right" w:leader="dot" w:pos="9350"/>
         </w:tabs>
         <w:rPr>
-          <w:rFonts w:ascii="Cambria" w:eastAsia="ＭＳ 明朝" w:hAnsi="Cambria"/>
+          <w:rFonts w:ascii="Cambria" w:eastAsia="MS Mincho" w:hAnsi="Cambria"/>
           <w:b w:val="0"/>
           <w:bCs w:val="0"/>
           <w:caps w:val="0"/>
@@ -1071,7 +801,7 @@
       </w:r>
       <w:r>
         <w:rPr>
-          <w:rFonts w:ascii="Cambria" w:eastAsia="ＭＳ 明朝" w:hAnsi="Cambria"/>
+          <w:rFonts w:ascii="Cambria" w:eastAsia="MS Mincho" w:hAnsi="Cambria"/>
           <w:b w:val="0"/>
           <w:bCs w:val="0"/>
           <w:caps w:val="0"/>
@@ -1114,7 +844,7 @@
           <w:tab w:val="right" w:leader="dot" w:pos="9350"/>
         </w:tabs>
         <w:rPr>
-          <w:rFonts w:ascii="Cambria" w:eastAsia="ＭＳ 明朝" w:hAnsi="Cambria"/>
+          <w:rFonts w:ascii="Cambria" w:eastAsia="MS Mincho" w:hAnsi="Cambria"/>
           <w:smallCaps w:val="0"/>
           <w:sz w:val="24"/>
           <w:szCs w:val="24"/>
@@ -1129,7 +859,7 @@
       </w:r>
       <w:r>
         <w:rPr>
-          <w:rFonts w:ascii="Cambria" w:eastAsia="ＭＳ 明朝" w:hAnsi="Cambria"/>
+          <w:rFonts w:ascii="Cambria" w:eastAsia="MS Mincho" w:hAnsi="Cambria"/>
           <w:smallCaps w:val="0"/>
           <w:sz w:val="24"/>
           <w:szCs w:val="24"/>
@@ -1170,7 +900,7 @@
           <w:tab w:val="right" w:leader="dot" w:pos="9350"/>
         </w:tabs>
         <w:rPr>
-          <w:rFonts w:ascii="Cambria" w:eastAsia="ＭＳ 明朝" w:hAnsi="Cambria"/>
+          <w:rFonts w:ascii="Cambria" w:eastAsia="MS Mincho" w:hAnsi="Cambria"/>
           <w:smallCaps w:val="0"/>
           <w:sz w:val="24"/>
           <w:szCs w:val="24"/>
@@ -1185,7 +915,7 @@
       </w:r>
       <w:r>
         <w:rPr>
-          <w:rFonts w:ascii="Cambria" w:eastAsia="ＭＳ 明朝" w:hAnsi="Cambria"/>
+          <w:rFonts w:ascii="Cambria" w:eastAsia="MS Mincho" w:hAnsi="Cambria"/>
           <w:smallCaps w:val="0"/>
           <w:sz w:val="24"/>
           <w:szCs w:val="24"/>
@@ -1226,7 +956,7 @@
           <w:tab w:val="right" w:leader="dot" w:pos="9350"/>
         </w:tabs>
         <w:rPr>
-          <w:rFonts w:ascii="Cambria" w:eastAsia="ＭＳ 明朝" w:hAnsi="Cambria"/>
+          <w:rFonts w:ascii="Cambria" w:eastAsia="MS Mincho" w:hAnsi="Cambria"/>
           <w:b w:val="0"/>
           <w:bCs w:val="0"/>
           <w:caps w:val="0"/>
@@ -1243,7 +973,7 @@
       </w:r>
       <w:r>
         <w:rPr>
-          <w:rFonts w:ascii="Cambria" w:eastAsia="ＭＳ 明朝" w:hAnsi="Cambria"/>
+          <w:rFonts w:ascii="Cambria" w:eastAsia="MS Mincho" w:hAnsi="Cambria"/>
           <w:b w:val="0"/>
           <w:bCs w:val="0"/>
           <w:caps w:val="0"/>
@@ -1286,7 +1016,7 @@
           <w:tab w:val="right" w:leader="dot" w:pos="9350"/>
         </w:tabs>
         <w:rPr>
-          <w:rFonts w:ascii="Cambria" w:eastAsia="ＭＳ 明朝" w:hAnsi="Cambria"/>
+          <w:rFonts w:ascii="Cambria" w:eastAsia="MS Mincho" w:hAnsi="Cambria"/>
           <w:smallCaps w:val="0"/>
           <w:sz w:val="24"/>
           <w:szCs w:val="24"/>
@@ -1301,7 +1031,7 @@
       </w:r>
       <w:r>
         <w:rPr>
-          <w:rFonts w:ascii="Cambria" w:eastAsia="ＭＳ 明朝" w:hAnsi="Cambria"/>
+          <w:rFonts w:ascii="Cambria" w:eastAsia="MS Mincho" w:hAnsi="Cambria"/>
           <w:smallCaps w:val="0"/>
           <w:sz w:val="24"/>
           <w:szCs w:val="24"/>
@@ -1342,7 +1072,7 @@
           <w:tab w:val="right" w:leader="dot" w:pos="9350"/>
         </w:tabs>
         <w:rPr>
-          <w:rFonts w:ascii="Cambria" w:eastAsia="ＭＳ 明朝" w:hAnsi="Cambria"/>
+          <w:rFonts w:ascii="Cambria" w:eastAsia="MS Mincho" w:hAnsi="Cambria"/>
           <w:smallCaps w:val="0"/>
           <w:sz w:val="24"/>
           <w:szCs w:val="24"/>
@@ -1357,7 +1087,7 @@
       </w:r>
       <w:r>
         <w:rPr>
-          <w:rFonts w:ascii="Cambria" w:eastAsia="ＭＳ 明朝" w:hAnsi="Cambria"/>
+          <w:rFonts w:ascii="Cambria" w:eastAsia="MS Mincho" w:hAnsi="Cambria"/>
           <w:smallCaps w:val="0"/>
           <w:sz w:val="24"/>
           <w:szCs w:val="24"/>
@@ -1398,7 +1128,7 @@
           <w:tab w:val="right" w:leader="dot" w:pos="9350"/>
         </w:tabs>
         <w:rPr>
-          <w:rFonts w:ascii="Cambria" w:eastAsia="ＭＳ 明朝" w:hAnsi="Cambria"/>
+          <w:rFonts w:ascii="Cambria" w:eastAsia="MS Mincho" w:hAnsi="Cambria"/>
           <w:smallCaps w:val="0"/>
           <w:sz w:val="24"/>
           <w:szCs w:val="24"/>
@@ -1413,7 +1143,7 @@
       </w:r>
       <w:r>
         <w:rPr>
-          <w:rFonts w:ascii="Cambria" w:eastAsia="ＭＳ 明朝" w:hAnsi="Cambria"/>
+          <w:rFonts w:ascii="Cambria" w:eastAsia="MS Mincho" w:hAnsi="Cambria"/>
           <w:smallCaps w:val="0"/>
           <w:sz w:val="24"/>
           <w:szCs w:val="24"/>
@@ -1454,7 +1184,7 @@
           <w:tab w:val="right" w:leader="dot" w:pos="9350"/>
         </w:tabs>
         <w:rPr>
-          <w:rFonts w:ascii="Cambria" w:eastAsia="ＭＳ 明朝" w:hAnsi="Cambria"/>
+          <w:rFonts w:ascii="Cambria" w:eastAsia="MS Mincho" w:hAnsi="Cambria"/>
           <w:b w:val="0"/>
           <w:bCs w:val="0"/>
           <w:caps w:val="0"/>
@@ -1471,7 +1201,7 @@
       </w:r>
       <w:r>
         <w:rPr>
-          <w:rFonts w:ascii="Cambria" w:eastAsia="ＭＳ 明朝" w:hAnsi="Cambria"/>
+          <w:rFonts w:ascii="Cambria" w:eastAsia="MS Mincho" w:hAnsi="Cambria"/>
           <w:b w:val="0"/>
           <w:bCs w:val="0"/>
           <w:caps w:val="0"/>
@@ -1514,7 +1244,7 @@
           <w:tab w:val="right" w:leader="dot" w:pos="9350"/>
         </w:tabs>
         <w:rPr>
-          <w:rFonts w:ascii="Cambria" w:eastAsia="ＭＳ 明朝" w:hAnsi="Cambria"/>
+          <w:rFonts w:ascii="Cambria" w:eastAsia="MS Mincho" w:hAnsi="Cambria"/>
           <w:smallCaps w:val="0"/>
           <w:sz w:val="24"/>
           <w:szCs w:val="24"/>
@@ -1529,7 +1259,7 @@
       </w:r>
       <w:r>
         <w:rPr>
-          <w:rFonts w:ascii="Cambria" w:eastAsia="ＭＳ 明朝" w:hAnsi="Cambria"/>
+          <w:rFonts w:ascii="Cambria" w:eastAsia="MS Mincho" w:hAnsi="Cambria"/>
           <w:smallCaps w:val="0"/>
           <w:sz w:val="24"/>
           <w:szCs w:val="24"/>
@@ -1570,7 +1300,7 @@
           <w:tab w:val="right" w:leader="dot" w:pos="9350"/>
         </w:tabs>
         <w:rPr>
-          <w:rFonts w:ascii="Cambria" w:eastAsia="ＭＳ 明朝" w:hAnsi="Cambria"/>
+          <w:rFonts w:ascii="Cambria" w:eastAsia="MS Mincho" w:hAnsi="Cambria"/>
           <w:smallCaps w:val="0"/>
           <w:sz w:val="24"/>
           <w:szCs w:val="24"/>
@@ -1585,7 +1315,7 @@
       </w:r>
       <w:r>
         <w:rPr>
-          <w:rFonts w:ascii="Cambria" w:eastAsia="ＭＳ 明朝" w:hAnsi="Cambria"/>
+          <w:rFonts w:ascii="Cambria" w:eastAsia="MS Mincho" w:hAnsi="Cambria"/>
           <w:smallCaps w:val="0"/>
           <w:sz w:val="24"/>
           <w:szCs w:val="24"/>
@@ -1626,7 +1356,7 @@
           <w:tab w:val="right" w:leader="dot" w:pos="9350"/>
         </w:tabs>
         <w:rPr>
-          <w:rFonts w:ascii="Cambria" w:eastAsia="ＭＳ 明朝" w:hAnsi="Cambria"/>
+          <w:rFonts w:ascii="Cambria" w:eastAsia="MS Mincho" w:hAnsi="Cambria"/>
           <w:smallCaps w:val="0"/>
           <w:sz w:val="24"/>
           <w:szCs w:val="24"/>
@@ -1641,7 +1371,7 @@
       </w:r>
       <w:r>
         <w:rPr>
-          <w:rFonts w:ascii="Cambria" w:eastAsia="ＭＳ 明朝" w:hAnsi="Cambria"/>
+          <w:rFonts w:ascii="Cambria" w:eastAsia="MS Mincho" w:hAnsi="Cambria"/>
           <w:smallCaps w:val="0"/>
           <w:sz w:val="24"/>
           <w:szCs w:val="24"/>
@@ -1682,7 +1412,7 @@
           <w:tab w:val="right" w:leader="dot" w:pos="9350"/>
         </w:tabs>
         <w:rPr>
-          <w:rFonts w:ascii="Cambria" w:eastAsia="ＭＳ 明朝" w:hAnsi="Cambria"/>
+          <w:rFonts w:ascii="Cambria" w:eastAsia="MS Mincho" w:hAnsi="Cambria"/>
           <w:smallCaps w:val="0"/>
           <w:sz w:val="24"/>
           <w:szCs w:val="24"/>
@@ -1697,7 +1427,7 @@
       </w:r>
       <w:r>
         <w:rPr>
-          <w:rFonts w:ascii="Cambria" w:eastAsia="ＭＳ 明朝" w:hAnsi="Cambria"/>
+          <w:rFonts w:ascii="Cambria" w:eastAsia="MS Mincho" w:hAnsi="Cambria"/>
           <w:smallCaps w:val="0"/>
           <w:sz w:val="24"/>
           <w:szCs w:val="24"/>
@@ -1738,7 +1468,7 @@
           <w:tab w:val="right" w:leader="dot" w:pos="9350"/>
         </w:tabs>
         <w:rPr>
-          <w:rFonts w:ascii="Cambria" w:eastAsia="ＭＳ 明朝" w:hAnsi="Cambria"/>
+          <w:rFonts w:ascii="Cambria" w:eastAsia="MS Mincho" w:hAnsi="Cambria"/>
           <w:b w:val="0"/>
           <w:bCs w:val="0"/>
           <w:caps w:val="0"/>
@@ -1755,7 +1485,7 @@
       </w:r>
       <w:r>
         <w:rPr>
-          <w:rFonts w:ascii="Cambria" w:eastAsia="ＭＳ 明朝" w:hAnsi="Cambria"/>
+          <w:rFonts w:ascii="Cambria" w:eastAsia="MS Mincho" w:hAnsi="Cambria"/>
           <w:b w:val="0"/>
           <w:bCs w:val="0"/>
           <w:caps w:val="0"/>
@@ -1798,7 +1528,7 @@
           <w:tab w:val="right" w:leader="dot" w:pos="9350"/>
         </w:tabs>
         <w:rPr>
-          <w:rFonts w:ascii="Cambria" w:eastAsia="ＭＳ 明朝" w:hAnsi="Cambria"/>
+          <w:rFonts w:ascii="Cambria" w:eastAsia="MS Mincho" w:hAnsi="Cambria"/>
           <w:b w:val="0"/>
           <w:bCs w:val="0"/>
           <w:caps w:val="0"/>
@@ -1815,7 +1545,7 @@
       </w:r>
       <w:r>
         <w:rPr>
-          <w:rFonts w:ascii="Cambria" w:eastAsia="ＭＳ 明朝" w:hAnsi="Cambria"/>
+          <w:rFonts w:ascii="Cambria" w:eastAsia="MS Mincho" w:hAnsi="Cambria"/>
           <w:b w:val="0"/>
           <w:bCs w:val="0"/>
           <w:caps w:val="0"/>
@@ -1857,7 +1587,7 @@
           <w:tab w:val="right" w:leader="dot" w:pos="9350"/>
         </w:tabs>
         <w:rPr>
-          <w:rFonts w:ascii="Cambria" w:eastAsia="ＭＳ 明朝" w:hAnsi="Cambria"/>
+          <w:rFonts w:ascii="Cambria" w:eastAsia="MS Mincho" w:hAnsi="Cambria"/>
           <w:b w:val="0"/>
           <w:bCs w:val="0"/>
           <w:caps w:val="0"/>
@@ -2036,39 +1766,8 @@
       </w:r>
     </w:p>
     <w:p>
-      <w:pPr>
-        <w:pStyle w:val="template"/>
-        <w:jc w:val="both"/>
-        <w:rPr>
-          <w:color w:val="0000FF"/>
-        </w:rPr>
-      </w:pPr>
-      <w:r>
-        <w:t>&lt;</w:t>
-      </w:r>
-      <w:r>
-        <w:rPr>
-          <w:color w:val="0000FF"/>
-        </w:rPr>
-        <w:t xml:space="preserve"> A brief description of the project</w:t>
-      </w:r>
-      <w:r>
-        <w:rPr>
-          <w:color w:val="0000FF"/>
-        </w:rPr>
-        <w:t>.</w:t>
-      </w:r>
-    </w:p>
-    <w:p>
-      <w:pPr>
-        <w:pStyle w:val="template"/>
-        <w:jc w:val="both"/>
-      </w:pPr>
-      <w:r>
-        <w:t xml:space="preserve">TO DO: Write 1-2 paragraphs describing the </w:t>
-      </w:r>
-      <w:r>
-        <w:t>project. &gt;</w:t>
+      <w:r>
+        <w:t>PDF Share and Schedule is an online application that allows users to upload PDF documents to a centralized location. PDF documents are grouped, shown on the home pag and organized by user inputted date. Through the upper menu GUIs, the user can add, delete, and edit the groups of PDF documents.</w:t>
       </w:r>
     </w:p>
     <w:p>
@@ -2093,62 +1792,112 @@
         <w:pStyle w:val="template"/>
         <w:jc w:val="both"/>
         <w:rPr>
-          <w:color w:val="0000FF"/>
-        </w:rPr>
-      </w:pPr>
-      <w:r>
-        <w:t>&lt;</w:t>
-      </w:r>
-      <w:r>
-        <w:rPr>
-          <w:color w:val="0000FF"/>
-        </w:rPr>
-        <w:t>Define all the terms necessa</w:t>
-      </w:r>
-      <w:r>
-        <w:rPr>
-          <w:color w:val="0000FF"/>
-        </w:rPr>
-        <w:t>ry to properly interpret the report</w:t>
-      </w:r>
-      <w:r>
-        <w:rPr>
-          <w:color w:val="0000FF"/>
-        </w:rPr>
-        <w:t>, inclu</w:t>
-      </w:r>
-      <w:r>
-        <w:rPr>
-          <w:color w:val="0000FF"/>
-        </w:rPr>
-        <w:t>ding acronyms and abbreviations</w:t>
-      </w:r>
-      <w:r>
-        <w:rPr>
-          <w:color w:val="0000FF"/>
-        </w:rPr>
-        <w:t>.</w:t>
+          <w:i w:val="0"/>
+        </w:rPr>
+      </w:pPr>
+      <w:r>
+        <w:rPr>
+          <w:i w:val="0"/>
+        </w:rPr>
+        <w:t>Chord Chart – A form of musical document that lists a songs lyrics along with the chords played at each section</w:t>
       </w:r>
     </w:p>
     <w:p>
       <w:pPr>
         <w:pStyle w:val="template"/>
         <w:jc w:val="both"/>
-      </w:pPr>
-      <w:r>
-        <w:t xml:space="preserve">TO DO: Please provide a list of all abbreviations and acronyms used in this document sorted in </w:t>
-      </w:r>
-      <w:r>
-        <w:rPr>
-          <w:u w:val="single"/>
-        </w:rPr>
-        <w:t>alphabetical order</w:t>
-      </w:r>
-      <w:r>
-        <w:t>.&gt;</w:t>
-      </w:r>
-    </w:p>
-    <w:p/>
+        <w:rPr>
+          <w:i w:val="0"/>
+        </w:rPr>
+      </w:pPr>
+    </w:p>
+    <w:p>
+      <w:pPr>
+        <w:pStyle w:val="template"/>
+        <w:jc w:val="both"/>
+        <w:rPr>
+          <w:i w:val="0"/>
+        </w:rPr>
+      </w:pPr>
+      <w:r>
+        <w:rPr>
+          <w:i w:val="0"/>
+        </w:rPr>
+        <w:t xml:space="preserve">Date (in regards to the webpage) – An entry to the main webpage that has a real calendar date as a name and has zero or more PDFs attached and avalible for download. </w:t>
+      </w:r>
+    </w:p>
+    <w:p>
+      <w:pPr>
+        <w:pStyle w:val="template"/>
+        <w:jc w:val="both"/>
+        <w:rPr>
+          <w:i w:val="0"/>
+        </w:rPr>
+      </w:pPr>
+    </w:p>
+    <w:p>
+      <w:pPr>
+        <w:pStyle w:val="template"/>
+        <w:jc w:val="both"/>
+        <w:rPr>
+          <w:i w:val="0"/>
+        </w:rPr>
+      </w:pPr>
+      <w:r>
+        <w:rPr>
+          <w:i w:val="0"/>
+        </w:rPr>
+        <w:t>GUI – General User Interface</w:t>
+      </w:r>
+    </w:p>
+    <w:p>
+      <w:pPr>
+        <w:pStyle w:val="template"/>
+        <w:jc w:val="both"/>
+        <w:rPr>
+          <w:i w:val="0"/>
+        </w:rPr>
+      </w:pPr>
+    </w:p>
+    <w:p>
+      <w:pPr>
+        <w:pStyle w:val="template"/>
+        <w:jc w:val="both"/>
+        <w:rPr>
+          <w:i w:val="0"/>
+        </w:rPr>
+      </w:pPr>
+      <w:r>
+        <w:rPr>
+          <w:i w:val="0"/>
+        </w:rPr>
+        <w:t>PDF – Portable Document Format</w:t>
+      </w:r>
+    </w:p>
+    <w:p>
+      <w:pPr>
+        <w:pStyle w:val="template"/>
+        <w:jc w:val="both"/>
+        <w:rPr>
+          <w:i w:val="0"/>
+        </w:rPr>
+      </w:pPr>
+    </w:p>
+    <w:p>
+      <w:pPr>
+        <w:pStyle w:val="template"/>
+        <w:jc w:val="both"/>
+        <w:rPr>
+          <w:i w:val="0"/>
+        </w:rPr>
+      </w:pPr>
+      <w:r>
+        <w:rPr>
+          <w:i w:val="0"/>
+        </w:rPr>
+        <w:t>Main Page – The div with the id of MainPage in the index.html where all the user inputted content is stored</w:t>
+      </w:r>
+    </w:p>
     <w:p>
       <w:pPr>
         <w:pStyle w:val="Heading2"/>
@@ -2178,51 +1927,15 @@
       <w:pPr>
         <w:pStyle w:val="template"/>
         <w:jc w:val="both"/>
-      </w:pPr>
-      <w:r>
-        <w:t>&lt;</w:t>
-      </w:r>
-      <w:r>
-        <w:rPr>
-          <w:color w:val="0000FF"/>
-        </w:rPr>
-        <w:t>List any other documents or</w:t>
-      </w:r>
-      <w:r>
-        <w:rPr>
-          <w:color w:val="0000FF"/>
-        </w:rPr>
-        <w:t xml:space="preserve"> Web addresses to which this document</w:t>
-      </w:r>
-      <w:r>
-        <w:rPr>
-          <w:color w:val="0000FF"/>
-        </w:rPr>
-        <w:t xml:space="preserve"> refers. These may include user interface style guides, contracts, standards, system requirements specifications, use case documents, or a vision and scope document.</w:t>
-      </w:r>
-      <w:r>
-        <w:t xml:space="preserve"> </w:t>
-      </w:r>
-    </w:p>
-    <w:p>
-      <w:pPr>
-        <w:pStyle w:val="template"/>
-        <w:jc w:val="both"/>
-      </w:pPr>
-    </w:p>
-    <w:p>
-      <w:pPr>
-        <w:pStyle w:val="template"/>
-        <w:jc w:val="both"/>
-      </w:pPr>
-      <w:r>
-        <w:t>TO DO: Use the standard IEEE ci</w:t>
-      </w:r>
-      <w:r>
-        <w:t>tation guide for this section</w:t>
-      </w:r>
-      <w:r>
-        <w:t>.&gt;</w:t>
+        <w:rPr>
+          <w:i w:val="0"/>
+        </w:rPr>
+      </w:pPr>
+      <w:r>
+        <w:rPr>
+          <w:i w:val="0"/>
+        </w:rPr>
+        <w:t>NO REFERENCES YET (USE IEEE CITATION IF WRITING A REFERENCE)</w:t>
       </w:r>
     </w:p>
     <w:p>
@@ -2397,205 +2110,414 @@
           <w:rFonts w:ascii="Arial" w:hAnsi="Arial"/>
           <w:color w:val="FFFFFF"/>
         </w:rPr>
+        <w:t>Design</w:t>
+      </w:r>
+      <w:bookmarkEnd w:id="20"/>
+    </w:p>
+    <w:p>
+      <w:pPr>
+        <w:pStyle w:val="Heading2"/>
+        <w:rPr>
+          <w:rFonts w:ascii="Arial" w:hAnsi="Arial"/>
+        </w:rPr>
+      </w:pPr>
+      <w:bookmarkStart w:id="21" w:name="_Toc226963031"/>
+      <w:r>
+        <w:rPr>
+          <w:rFonts w:ascii="Arial" w:hAnsi="Arial"/>
+        </w:rPr>
+        <w:t>System Modeling</w:t>
+      </w:r>
+      <w:bookmarkEnd w:id="21"/>
+    </w:p>
+    <w:p>
+      <w:r>
+        <w:t xml:space="preserve">Our inplementaion strictly follows the design document in milestone 2. But note, in the design documents “structural modeling” section, “entry” and “main page” are reffered to the divs with id’s of dates and the div of id “MainPage” accordingly. </w:t>
+      </w:r>
+    </w:p>
+    <w:p>
+      <w:pPr>
+        <w:pStyle w:val="Heading2"/>
+        <w:rPr>
+          <w:rFonts w:ascii="Arial" w:hAnsi="Arial"/>
+        </w:rPr>
+      </w:pPr>
+      <w:bookmarkStart w:id="22" w:name="_Toc226963033"/>
+      <w:r>
+        <w:rPr>
+          <w:rFonts w:ascii="Arial" w:hAnsi="Arial"/>
+        </w:rPr>
+        <w:t>Interface Design</w:t>
+      </w:r>
+      <w:bookmarkEnd w:id="22"/>
+    </w:p>
+    <w:p>
+      <w:pPr>
+        <w:pStyle w:val="template"/>
+        <w:jc w:val="center"/>
+        <w:rPr>
+          <w:i w:val="0"/>
+        </w:rPr>
+      </w:pPr>
+      <w:r>
+        <w:rPr>
+          <w:i w:val="0"/>
+        </w:rPr>
+        <w:drawing>
+          <wp:anchor distT="0" distB="0" distL="114300" distR="114300" simplePos="0" relativeHeight="251658240" behindDoc="0" locked="0" layoutInCell="1" allowOverlap="1" wp14:anchorId="65203988" wp14:editId="48F96274">
+            <wp:simplePos x="0" y="0"/>
+            <wp:positionH relativeFrom="column">
+              <wp:posOffset>-26035</wp:posOffset>
+            </wp:positionH>
+            <wp:positionV relativeFrom="paragraph">
+              <wp:posOffset>208280</wp:posOffset>
+            </wp:positionV>
+            <wp:extent cx="6107430" cy="3271520"/>
+            <wp:effectExtent l="0" t="0" r="1270" b="5080"/>
+            <wp:wrapSquare wrapText="bothSides"/>
+            <wp:docPr id="2" name="Picture 2"/>
+            <wp:cNvGraphicFramePr>
+              <a:graphicFrameLocks xmlns:a="http://schemas.openxmlformats.org/drawingml/2006/main" noChangeAspect="1"/>
+            </wp:cNvGraphicFramePr>
+            <a:graphic xmlns:a="http://schemas.openxmlformats.org/drawingml/2006/main">
+              <a:graphicData uri="http://schemas.openxmlformats.org/drawingml/2006/picture">
+                <pic:pic xmlns:pic="http://schemas.openxmlformats.org/drawingml/2006/picture">
+                  <pic:nvPicPr>
+                    <pic:cNvPr id="2" name="main page mockup.png"/>
+                    <pic:cNvPicPr/>
+                  </pic:nvPicPr>
+                  <pic:blipFill>
+                    <a:blip r:embed="rId10"/>
+                    <a:stretch>
+                      <a:fillRect/>
+                    </a:stretch>
+                  </pic:blipFill>
+                  <pic:spPr>
+                    <a:xfrm>
+                      <a:off x="0" y="0"/>
+                      <a:ext cx="6107430" cy="3271520"/>
+                    </a:xfrm>
+                    <a:prstGeom prst="rect">
+                      <a:avLst/>
+                    </a:prstGeom>
+                  </pic:spPr>
+                </pic:pic>
+              </a:graphicData>
+            </a:graphic>
+            <wp14:sizeRelH relativeFrom="page">
+              <wp14:pctWidth>0</wp14:pctWidth>
+            </wp14:sizeRelH>
+            <wp14:sizeRelV relativeFrom="page">
+              <wp14:pctHeight>0</wp14:pctHeight>
+            </wp14:sizeRelV>
+          </wp:anchor>
+        </w:drawing>
+      </w:r>
+      <w:r>
+        <w:rPr>
+          <w:i w:val="0"/>
+        </w:rPr>
+        <w:t>Main page</w:t>
+      </w:r>
+    </w:p>
+    <w:p>
+      <w:pPr>
+        <w:pStyle w:val="template"/>
+        <w:jc w:val="center"/>
+        <w:rPr>
+          <w:i w:val="0"/>
+        </w:rPr>
+      </w:pPr>
+    </w:p>
+    <w:p>
+      <w:pPr>
+        <w:pStyle w:val="template"/>
+        <w:jc w:val="center"/>
+        <w:rPr>
+          <w:i w:val="0"/>
+        </w:rPr>
+      </w:pPr>
+    </w:p>
+    <w:p>
+      <w:pPr>
+        <w:pStyle w:val="template"/>
+        <w:rPr>
+          <w:i w:val="0"/>
+        </w:rPr>
+      </w:pPr>
+    </w:p>
+    <w:p>
+      <w:pPr>
+        <w:pStyle w:val="template"/>
+        <w:jc w:val="center"/>
+        <w:rPr>
+          <w:i w:val="0"/>
+        </w:rPr>
+      </w:pPr>
+      <w:r>
+        <w:rPr>
+          <w:i w:val="0"/>
+        </w:rPr>
         <w:lastRenderedPageBreak/>
-        <w:t>Design</w:t>
-      </w:r>
-      <w:bookmarkEnd w:id="20"/>
-    </w:p>
-    <w:p>
-      <w:pPr>
-        <w:pStyle w:val="Heading2"/>
-        <w:rPr>
-          <w:rFonts w:ascii="Arial" w:hAnsi="Arial"/>
-        </w:rPr>
-      </w:pPr>
-      <w:bookmarkStart w:id="21" w:name="_Toc226963031"/>
-      <w:r>
-        <w:rPr>
-          <w:rFonts w:ascii="Arial" w:hAnsi="Arial"/>
-        </w:rPr>
-        <w:t>System Modeling</w:t>
-      </w:r>
-      <w:bookmarkEnd w:id="21"/>
-    </w:p>
-    <w:p>
-      <w:pPr>
-        <w:pStyle w:val="template"/>
-        <w:jc w:val="both"/>
-      </w:pPr>
-      <w:r>
-        <w:t>&lt;</w:t>
-      </w:r>
-      <w:r>
-        <w:rPr>
-          <w:color w:val="0000FF"/>
-        </w:rPr>
-        <w:t xml:space="preserve"> Update</w:t>
-      </w:r>
-      <w:r>
-        <w:rPr>
-          <w:color w:val="0000FF"/>
-        </w:rPr>
-        <w:t xml:space="preserve"> </w:t>
-      </w:r>
-      <w:r>
-        <w:rPr>
-          <w:color w:val="0000FF"/>
-        </w:rPr>
-        <w:t>your</w:t>
-      </w:r>
-      <w:r>
-        <w:rPr>
-          <w:color w:val="0000FF"/>
-        </w:rPr>
-        <w:t xml:space="preserve"> UML diagrams</w:t>
-      </w:r>
-      <w:r>
-        <w:rPr>
-          <w:color w:val="0000FF"/>
-        </w:rPr>
-        <w:t xml:space="preserve"> in milestone 2, to reflect the real implementation of this software</w:t>
-      </w:r>
-      <w:r>
-        <w:rPr>
-          <w:color w:val="0000FF"/>
-        </w:rPr>
-        <w:t>.</w:t>
-      </w:r>
-      <w:r>
-        <w:t xml:space="preserve"> </w:t>
-      </w:r>
-    </w:p>
-    <w:p>
-      <w:pPr>
-        <w:pStyle w:val="template"/>
-        <w:jc w:val="both"/>
-      </w:pPr>
-    </w:p>
-    <w:p>
-      <w:pPr>
-        <w:pStyle w:val="template"/>
-        <w:jc w:val="both"/>
-      </w:pPr>
-      <w:r>
-        <w:t xml:space="preserve">TO DO: </w:t>
-      </w:r>
-      <w:r>
-        <w:t>Provide an updated version of the UML diagrams, including use case diagrams, sequence</w:t>
-      </w:r>
-      <w:r>
-        <w:t xml:space="preserve"> (or state)</w:t>
-      </w:r>
-      <w:r>
-        <w:t xml:space="preserve"> diagrams, activities diagrams, and class diagrams. If you don’t have an upda</w:t>
-      </w:r>
-      <w:r>
-        <w:t xml:space="preserve">ted version, just mention: “our implementation strictly follows the </w:t>
-      </w:r>
-      <w:r>
-        <w:t>design document (</w:t>
-      </w:r>
-      <w:r>
-        <w:t>milestone</w:t>
-      </w:r>
-      <w:r>
-        <w:t xml:space="preserve"> 2)”. </w:t>
-      </w:r>
-      <w:r>
-        <w:t>&gt;</w:t>
-      </w:r>
-    </w:p>
-    <w:p>
-      <w:pPr>
-        <w:pStyle w:val="Heading2"/>
-        <w:rPr>
-          <w:rFonts w:ascii="Arial" w:hAnsi="Arial"/>
-        </w:rPr>
-      </w:pPr>
-      <w:bookmarkStart w:id="22" w:name="_Toc226963033"/>
-      <w:r>
-        <w:rPr>
-          <w:rFonts w:ascii="Arial" w:hAnsi="Arial"/>
-        </w:rPr>
-        <w:t>Interface Design</w:t>
-      </w:r>
-      <w:bookmarkStart w:id="23" w:name="_GoBack"/>
-      <w:bookmarkEnd w:id="22"/>
-      <w:bookmarkEnd w:id="23"/>
-    </w:p>
-    <w:p>
-      <w:pPr>
-        <w:pStyle w:val="template"/>
-        <w:jc w:val="both"/>
-        <w:rPr>
-          <w:color w:val="0000FF"/>
-        </w:rPr>
-      </w:pPr>
-      <w:r>
-        <w:t>&lt;</w:t>
-      </w:r>
-      <w:r>
-        <w:rPr>
-          <w:color w:val="0000FF"/>
-        </w:rPr>
-        <w:t>Provide several screenshots to illustrate your interface design</w:t>
-      </w:r>
-      <w:r>
-        <w:rPr>
-          <w:color w:val="0000FF"/>
-        </w:rPr>
-        <w:t xml:space="preserve">. </w:t>
-      </w:r>
-    </w:p>
-    <w:p>
-      <w:pPr>
-        <w:pStyle w:val="template"/>
-        <w:jc w:val="both"/>
-        <w:rPr>
-          <w:color w:val="0000FF"/>
-        </w:rPr>
-      </w:pPr>
-    </w:p>
-    <w:p>
-      <w:pPr>
-        <w:pStyle w:val="template"/>
-        <w:jc w:val="both"/>
-      </w:pPr>
-      <w:r>
-        <w:t xml:space="preserve">TO DO: </w:t>
-      </w:r>
-    </w:p>
-    <w:p>
-      <w:pPr>
-        <w:pStyle w:val="template"/>
-        <w:jc w:val="both"/>
-      </w:pPr>
-      <w:r>
-        <w:t>For each subsystem, pick one or two representative screenshots</w:t>
-      </w:r>
-      <w:r>
-        <w:t xml:space="preserve"> </w:t>
-      </w:r>
-      <w:r>
-        <w:rPr>
-          <w:rFonts w:hint="eastAsia"/>
-          <w:lang w:eastAsia="zh-CN"/>
-        </w:rPr>
-        <w:t>and</w:t>
-      </w:r>
-      <w:r>
-        <w:rPr>
-          <w:lang w:eastAsia="zh-CN"/>
-        </w:rPr>
-        <w:t xml:space="preserve"> paste here.</w:t>
-      </w:r>
-      <w:r>
-        <w:t>&gt;</w:t>
-      </w:r>
-    </w:p>
-    <w:p>
-      <w:pPr>
-        <w:pStyle w:val="template"/>
+        <w:drawing>
+          <wp:anchor distT="0" distB="0" distL="114300" distR="114300" simplePos="0" relativeHeight="251659264" behindDoc="0" locked="0" layoutInCell="1" allowOverlap="1" wp14:anchorId="300A7BDB" wp14:editId="75CEFAC2">
+            <wp:simplePos x="0" y="0"/>
+            <wp:positionH relativeFrom="column">
+              <wp:posOffset>-11625</wp:posOffset>
+            </wp:positionH>
+            <wp:positionV relativeFrom="paragraph">
+              <wp:posOffset>243742</wp:posOffset>
+            </wp:positionV>
+            <wp:extent cx="6126480" cy="3456305"/>
+            <wp:effectExtent l="0" t="0" r="0" b="0"/>
+            <wp:wrapSquare wrapText="bothSides"/>
+            <wp:docPr id="3" name="Picture 3"/>
+            <wp:cNvGraphicFramePr>
+              <a:graphicFrameLocks xmlns:a="http://schemas.openxmlformats.org/drawingml/2006/main" noChangeAspect="1"/>
+            </wp:cNvGraphicFramePr>
+            <a:graphic xmlns:a="http://schemas.openxmlformats.org/drawingml/2006/main">
+              <a:graphicData uri="http://schemas.openxmlformats.org/drawingml/2006/picture">
+                <pic:pic xmlns:pic="http://schemas.openxmlformats.org/drawingml/2006/picture">
+                  <pic:nvPicPr>
+                    <pic:cNvPr id="3" name="add gui mockup.png"/>
+                    <pic:cNvPicPr/>
+                  </pic:nvPicPr>
+                  <pic:blipFill>
+                    <a:blip r:embed="rId11"/>
+                    <a:stretch>
+                      <a:fillRect/>
+                    </a:stretch>
+                  </pic:blipFill>
+                  <pic:spPr>
+                    <a:xfrm>
+                      <a:off x="0" y="0"/>
+                      <a:ext cx="6126480" cy="3456305"/>
+                    </a:xfrm>
+                    <a:prstGeom prst="rect">
+                      <a:avLst/>
+                    </a:prstGeom>
+                  </pic:spPr>
+                </pic:pic>
+              </a:graphicData>
+            </a:graphic>
+            <wp14:sizeRelH relativeFrom="page">
+              <wp14:pctWidth>0</wp14:pctWidth>
+            </wp14:sizeRelH>
+            <wp14:sizeRelV relativeFrom="page">
+              <wp14:pctHeight>0</wp14:pctHeight>
+            </wp14:sizeRelV>
+          </wp:anchor>
+        </w:drawing>
+      </w:r>
+      <w:r>
+        <w:rPr>
+          <w:i w:val="0"/>
+        </w:rPr>
+        <w:t>Add GUI</w:t>
+      </w:r>
+    </w:p>
+    <w:p>
+      <w:pPr>
+        <w:pStyle w:val="template"/>
+        <w:rPr>
+          <w:i w:val="0"/>
+        </w:rPr>
+      </w:pPr>
+    </w:p>
+    <w:p>
+      <w:pPr>
+        <w:pStyle w:val="template"/>
+        <w:rPr>
+          <w:i w:val="0"/>
+        </w:rPr>
+      </w:pPr>
+    </w:p>
+    <w:p>
+      <w:pPr>
+        <w:pStyle w:val="template"/>
+        <w:jc w:val="center"/>
+        <w:rPr>
+          <w:i w:val="0"/>
+        </w:rPr>
+      </w:pPr>
+      <w:r>
+        <w:rPr>
+          <w:i w:val="0"/>
+        </w:rPr>
+        <w:t>Edit GUI</w:t>
+      </w:r>
+    </w:p>
+    <w:p>
+      <w:pPr>
+        <w:pStyle w:val="template"/>
+        <w:jc w:val="center"/>
+        <w:rPr>
+          <w:i w:val="0"/>
+        </w:rPr>
+      </w:pPr>
+      <w:r>
+        <w:rPr>
+          <w:i w:val="0"/>
+        </w:rPr>
+        <w:drawing>
+          <wp:anchor distT="0" distB="0" distL="114300" distR="114300" simplePos="0" relativeHeight="251660288" behindDoc="0" locked="0" layoutInCell="1" allowOverlap="1" wp14:anchorId="29EF7878" wp14:editId="23A04928">
+            <wp:simplePos x="0" y="0"/>
+            <wp:positionH relativeFrom="column">
+              <wp:posOffset>-23447</wp:posOffset>
+            </wp:positionH>
+            <wp:positionV relativeFrom="paragraph">
+              <wp:posOffset>169301</wp:posOffset>
+            </wp:positionV>
+            <wp:extent cx="6126480" cy="3422015"/>
+            <wp:effectExtent l="0" t="0" r="0" b="0"/>
+            <wp:wrapSquare wrapText="bothSides"/>
+            <wp:docPr id="5" name="Picture 5"/>
+            <wp:cNvGraphicFramePr>
+              <a:graphicFrameLocks xmlns:a="http://schemas.openxmlformats.org/drawingml/2006/main" noChangeAspect="1"/>
+            </wp:cNvGraphicFramePr>
+            <a:graphic xmlns:a="http://schemas.openxmlformats.org/drawingml/2006/main">
+              <a:graphicData uri="http://schemas.openxmlformats.org/drawingml/2006/picture">
+                <pic:pic xmlns:pic="http://schemas.openxmlformats.org/drawingml/2006/picture">
+                  <pic:nvPicPr>
+                    <pic:cNvPr id="5" name="delete gui mockup.png"/>
+                    <pic:cNvPicPr/>
+                  </pic:nvPicPr>
+                  <pic:blipFill>
+                    <a:blip r:embed="rId12"/>
+                    <a:stretch>
+                      <a:fillRect/>
+                    </a:stretch>
+                  </pic:blipFill>
+                  <pic:spPr>
+                    <a:xfrm>
+                      <a:off x="0" y="0"/>
+                      <a:ext cx="6126480" cy="3422015"/>
+                    </a:xfrm>
+                    <a:prstGeom prst="rect">
+                      <a:avLst/>
+                    </a:prstGeom>
+                  </pic:spPr>
+                </pic:pic>
+              </a:graphicData>
+            </a:graphic>
+            <wp14:sizeRelH relativeFrom="page">
+              <wp14:pctWidth>0</wp14:pctWidth>
+            </wp14:sizeRelH>
+            <wp14:sizeRelV relativeFrom="page">
+              <wp14:pctHeight>0</wp14:pctHeight>
+            </wp14:sizeRelV>
+          </wp:anchor>
+        </w:drawing>
+      </w:r>
+    </w:p>
+    <w:p>
+      <w:pPr>
+        <w:pStyle w:val="template"/>
+        <w:jc w:val="center"/>
+        <w:rPr>
+          <w:i w:val="0"/>
+        </w:rPr>
+      </w:pPr>
+    </w:p>
+    <w:p>
+      <w:pPr>
+        <w:pStyle w:val="template"/>
+        <w:jc w:val="center"/>
+        <w:rPr>
+          <w:i w:val="0"/>
+        </w:rPr>
+      </w:pPr>
+    </w:p>
+    <w:p>
+      <w:pPr>
+        <w:pStyle w:val="template"/>
+        <w:jc w:val="center"/>
+        <w:rPr>
+          <w:i w:val="0"/>
+        </w:rPr>
+      </w:pPr>
+    </w:p>
+    <w:p>
+      <w:pPr>
+        <w:pStyle w:val="template"/>
+        <w:jc w:val="center"/>
+        <w:rPr>
+          <w:i w:val="0"/>
+        </w:rPr>
+      </w:pPr>
+      <w:r>
+        <w:lastRenderedPageBreak/>
+        <w:drawing>
+          <wp:anchor distT="0" distB="0" distL="114300" distR="114300" simplePos="0" relativeHeight="251661312" behindDoc="0" locked="0" layoutInCell="1" allowOverlap="1" wp14:anchorId="40E7AD7F" wp14:editId="530BE8AD">
+            <wp:simplePos x="0" y="0"/>
+            <wp:positionH relativeFrom="column">
+              <wp:posOffset>-23446</wp:posOffset>
+            </wp:positionH>
+            <wp:positionV relativeFrom="paragraph">
+              <wp:posOffset>281354</wp:posOffset>
+            </wp:positionV>
+            <wp:extent cx="6126480" cy="3431540"/>
+            <wp:effectExtent l="0" t="0" r="0" b="0"/>
+            <wp:wrapSquare wrapText="bothSides"/>
+            <wp:docPr id="6" name="Picture 6"/>
+            <wp:cNvGraphicFramePr>
+              <a:graphicFrameLocks xmlns:a="http://schemas.openxmlformats.org/drawingml/2006/main" noChangeAspect="1"/>
+            </wp:cNvGraphicFramePr>
+            <a:graphic xmlns:a="http://schemas.openxmlformats.org/drawingml/2006/main">
+              <a:graphicData uri="http://schemas.openxmlformats.org/drawingml/2006/picture">
+                <pic:pic xmlns:pic="http://schemas.openxmlformats.org/drawingml/2006/picture">
+                  <pic:nvPicPr>
+                    <pic:cNvPr id="6" name="edit gui mockup.png"/>
+                    <pic:cNvPicPr/>
+                  </pic:nvPicPr>
+                  <pic:blipFill>
+                    <a:blip r:embed="rId13"/>
+                    <a:stretch>
+                      <a:fillRect/>
+                    </a:stretch>
+                  </pic:blipFill>
+                  <pic:spPr>
+                    <a:xfrm>
+                      <a:off x="0" y="0"/>
+                      <a:ext cx="6126480" cy="3431540"/>
+                    </a:xfrm>
+                    <a:prstGeom prst="rect">
+                      <a:avLst/>
+                    </a:prstGeom>
+                  </pic:spPr>
+                </pic:pic>
+              </a:graphicData>
+            </a:graphic>
+            <wp14:sizeRelH relativeFrom="page">
+              <wp14:pctWidth>0</wp14:pctWidth>
+            </wp14:sizeRelH>
+            <wp14:sizeRelV relativeFrom="page">
+              <wp14:pctHeight>0</wp14:pctHeight>
+            </wp14:sizeRelV>
+          </wp:anchor>
+        </w:drawing>
+      </w:r>
+      <w:r>
+        <w:rPr>
+          <w:i w:val="0"/>
+        </w:rPr>
+        <w:t>Delete GUI</w:t>
+      </w:r>
+    </w:p>
+    <w:p>
+      <w:pPr>
+        <w:pStyle w:val="template"/>
+        <w:rPr>
+          <w:i w:val="0"/>
+        </w:rPr>
+      </w:pPr>
+    </w:p>
+    <w:p>
+      <w:pPr>
+        <w:pStyle w:val="template"/>
+        <w:rPr>
+          <w:i w:val="0"/>
+        </w:rPr>
       </w:pPr>
     </w:p>
     <w:p>
@@ -2749,7 +2671,7 @@
           <w:color w:val="FFFFFF"/>
         </w:rPr>
       </w:pPr>
-      <w:bookmarkStart w:id="24" w:name="_Toc226963034"/>
+      <w:bookmarkStart w:id="23" w:name="_Toc226963034"/>
       <w:r>
         <w:rPr>
           <w:rFonts w:ascii="Arial" w:hAnsi="Arial"/>
@@ -2758,86 +2680,443 @@
         <w:lastRenderedPageBreak/>
         <w:t>Implementation</w:t>
       </w:r>
+      <w:bookmarkEnd w:id="23"/>
+    </w:p>
+    <w:p>
+      <w:pPr>
+        <w:pStyle w:val="Heading2"/>
+        <w:rPr>
+          <w:rFonts w:ascii="Arial" w:hAnsi="Arial"/>
+        </w:rPr>
+      </w:pPr>
+      <w:bookmarkStart w:id="24" w:name="_Toc226963035"/>
+      <w:r>
+        <w:rPr>
+          <w:rFonts w:ascii="Arial" w:hAnsi="Arial"/>
+        </w:rPr>
+        <w:t>Development Environment</w:t>
+      </w:r>
       <w:bookmarkEnd w:id="24"/>
     </w:p>
     <w:p>
       <w:pPr>
+        <w:pStyle w:val="template"/>
+        <w:rPr>
+          <w:i w:val="0"/>
+        </w:rPr>
+      </w:pPr>
+      <w:r>
+        <w:rPr>
+          <w:i w:val="0"/>
+        </w:rPr>
+        <w:t xml:space="preserve">HTML and Javascript was used for the implementation. Plenty of UI frameworks like bootstrap, bootstrap-datepicker, and </w:t>
+      </w:r>
+      <w:r>
+        <w:rPr>
+          <w:i w:val="0"/>
+        </w:rPr>
+        <w:t xml:space="preserve">bootstrap-fileinput were used inside the of the HTML. Node js + express was the main web application framework used for the backend. </w:t>
+      </w:r>
+    </w:p>
+    <w:p>
+      <w:pPr>
+        <w:pStyle w:val="template"/>
+        <w:rPr>
+          <w:i w:val="0"/>
+        </w:rPr>
+      </w:pPr>
+    </w:p>
+    <w:p>
+      <w:pPr>
+        <w:pStyle w:val="template"/>
+        <w:ind w:firstLine="720"/>
+        <w:rPr>
+          <w:i w:val="0"/>
+        </w:rPr>
+      </w:pPr>
+      <w:r>
+        <w:rPr>
+          <w:i w:val="0"/>
+        </w:rPr>
+        <w:t xml:space="preserve">UI Framworks used: </w:t>
+      </w:r>
+    </w:p>
+    <w:p>
+      <w:pPr>
+        <w:pStyle w:val="template"/>
+        <w:rPr>
+          <w:i w:val="0"/>
+        </w:rPr>
+      </w:pPr>
+    </w:p>
+    <w:p>
+      <w:pPr>
+        <w:pStyle w:val="template"/>
+        <w:rPr>
+          <w:i w:val="0"/>
+        </w:rPr>
+      </w:pPr>
+      <w:r>
+        <w:rPr>
+          <w:i w:val="0"/>
+        </w:rPr>
+        <w:t>Bootstrap – Main layout and look of the page, buttons, and main page entries (bootstrap cards)</w:t>
+      </w:r>
+    </w:p>
+    <w:p>
+      <w:pPr>
+        <w:pStyle w:val="template"/>
+        <w:rPr>
+          <w:i w:val="0"/>
+        </w:rPr>
+      </w:pPr>
+    </w:p>
+    <w:p>
+      <w:pPr>
+        <w:pStyle w:val="template"/>
+        <w:rPr>
+          <w:i w:val="0"/>
+        </w:rPr>
+      </w:pPr>
+      <w:r>
+        <w:rPr>
+          <w:i w:val="0"/>
+        </w:rPr>
+        <w:t>B</w:t>
+      </w:r>
+      <w:r>
+        <w:rPr>
+          <w:i w:val="0"/>
+        </w:rPr>
+        <w:t>ootstrap-datepicker – Calendar pop-pop in the GUIs date input field</w:t>
+      </w:r>
+    </w:p>
+    <w:p>
+      <w:pPr>
+        <w:pStyle w:val="template"/>
+        <w:rPr>
+          <w:i w:val="0"/>
+        </w:rPr>
+      </w:pPr>
+    </w:p>
+    <w:p>
+      <w:pPr>
+        <w:pStyle w:val="template"/>
+        <w:rPr>
+          <w:i w:val="0"/>
+        </w:rPr>
+      </w:pPr>
+      <w:r>
+        <w:rPr>
+          <w:i w:val="0"/>
+        </w:rPr>
+        <w:t>B</w:t>
+      </w:r>
+      <w:r>
+        <w:rPr>
+          <w:i w:val="0"/>
+        </w:rPr>
+        <w:t>ootstrap-fileinput – Allowed for multiple file input from only one input field</w:t>
+      </w:r>
+    </w:p>
+    <w:p>
+      <w:pPr>
+        <w:pStyle w:val="template"/>
+        <w:rPr>
+          <w:i w:val="0"/>
+        </w:rPr>
+      </w:pPr>
+    </w:p>
+    <w:p>
+      <w:pPr>
+        <w:pStyle w:val="template"/>
+        <w:ind w:firstLine="720"/>
+        <w:rPr>
+          <w:i w:val="0"/>
+        </w:rPr>
+      </w:pPr>
+      <w:r>
+        <w:rPr>
+          <w:i w:val="0"/>
+        </w:rPr>
+        <w:t>Javascript framworks used:</w:t>
+      </w:r>
+    </w:p>
+    <w:p>
+      <w:pPr>
+        <w:pStyle w:val="template"/>
+        <w:rPr>
+          <w:i w:val="0"/>
+        </w:rPr>
+      </w:pPr>
+    </w:p>
+    <w:p>
+      <w:pPr>
+        <w:pStyle w:val="template"/>
+        <w:rPr>
+          <w:i w:val="0"/>
+        </w:rPr>
+      </w:pPr>
+      <w:r>
+        <w:rPr>
+          <w:i w:val="0"/>
+        </w:rPr>
+        <w:t>Node js – Runtime enviornment</w:t>
+      </w:r>
+    </w:p>
+    <w:p>
+      <w:pPr>
+        <w:pStyle w:val="template"/>
+        <w:rPr>
+          <w:i w:val="0"/>
+        </w:rPr>
+      </w:pPr>
+    </w:p>
+    <w:p>
+      <w:pPr>
+        <w:pStyle w:val="template"/>
+        <w:rPr>
+          <w:i w:val="0"/>
+        </w:rPr>
+      </w:pPr>
+      <w:r>
+        <w:rPr>
+          <w:i w:val="0"/>
+        </w:rPr>
+        <w:t>Express js – Application framework</w:t>
+      </w:r>
+    </w:p>
+    <w:p>
+      <w:pPr>
+        <w:pStyle w:val="template"/>
+        <w:rPr>
+          <w:i w:val="0"/>
+        </w:rPr>
+      </w:pPr>
+    </w:p>
+    <w:p>
+      <w:pPr>
+        <w:pStyle w:val="template"/>
+        <w:rPr>
+          <w:i w:val="0"/>
+        </w:rPr>
+      </w:pPr>
+      <w:r>
+        <w:rPr>
+          <w:i w:val="0"/>
+        </w:rPr>
+        <w:t xml:space="preserve">Express-fileupload – </w:t>
+      </w:r>
+      <w:r>
+        <w:rPr>
+          <w:i w:val="0"/>
+        </w:rPr>
+        <w:t>A</w:t>
+      </w:r>
+      <w:r>
+        <w:rPr>
+          <w:i w:val="0"/>
+        </w:rPr>
+        <w:t>llowed express to easily put uploaded files into the req.body.files</w:t>
+      </w:r>
+    </w:p>
+    <w:p>
+      <w:pPr>
+        <w:pStyle w:val="template"/>
+        <w:rPr>
+          <w:i w:val="0"/>
+        </w:rPr>
+      </w:pPr>
+    </w:p>
+    <w:p>
+      <w:pPr>
+        <w:pStyle w:val="template"/>
+        <w:rPr>
+          <w:i w:val="0"/>
+        </w:rPr>
+      </w:pPr>
+      <w:r>
+        <w:rPr>
+          <w:i w:val="0"/>
+        </w:rPr>
+        <w:t xml:space="preserve">Mv – </w:t>
+      </w:r>
+      <w:r>
+        <w:rPr>
+          <w:i w:val="0"/>
+        </w:rPr>
+        <w:t>M</w:t>
+      </w:r>
+      <w:r>
+        <w:rPr>
+          <w:i w:val="0"/>
+        </w:rPr>
+        <w:t>oved uploaded files to local directory</w:t>
+      </w:r>
+    </w:p>
+    <w:p>
+      <w:pPr>
+        <w:pStyle w:val="template"/>
+        <w:rPr>
+          <w:i w:val="0"/>
+        </w:rPr>
+      </w:pPr>
+    </w:p>
+    <w:p>
+      <w:pPr>
+        <w:pStyle w:val="template"/>
+        <w:rPr>
+          <w:i w:val="0"/>
+        </w:rPr>
+      </w:pPr>
+      <w:r>
+        <w:rPr>
+          <w:i w:val="0"/>
+        </w:rPr>
+        <w:t xml:space="preserve">Fs – </w:t>
+      </w:r>
+      <w:r>
+        <w:rPr>
+          <w:i w:val="0"/>
+        </w:rPr>
+        <w:t>A</w:t>
+      </w:r>
+      <w:r>
+        <w:rPr>
+          <w:i w:val="0"/>
+        </w:rPr>
+        <w:t>llowed the use of the local directory</w:t>
+      </w:r>
+    </w:p>
+    <w:p>
+      <w:pPr>
+        <w:pStyle w:val="template"/>
+        <w:rPr>
+          <w:i w:val="0"/>
+        </w:rPr>
+      </w:pPr>
+    </w:p>
+    <w:p>
+      <w:pPr>
+        <w:pStyle w:val="template"/>
+        <w:rPr>
+          <w:i w:val="0"/>
+        </w:rPr>
+      </w:pPr>
+      <w:r>
+        <w:rPr>
+          <w:i w:val="0"/>
+        </w:rPr>
+        <w:t xml:space="preserve">JsDom/JQuery – </w:t>
+      </w:r>
+      <w:r>
+        <w:rPr>
+          <w:i w:val="0"/>
+        </w:rPr>
+        <w:t>A</w:t>
+      </w:r>
+      <w:r>
+        <w:rPr>
+          <w:i w:val="0"/>
+        </w:rPr>
+        <w:t>llowed the manipulation of the HTML files</w:t>
+      </w:r>
+    </w:p>
+    <w:p>
+      <w:pPr>
+        <w:pStyle w:val="template"/>
+        <w:rPr>
+          <w:i w:val="0"/>
+        </w:rPr>
+      </w:pPr>
+    </w:p>
+    <w:p>
+      <w:pPr>
+        <w:pStyle w:val="template"/>
+        <w:rPr>
+          <w:i w:val="0"/>
+        </w:rPr>
+      </w:pPr>
+      <w:r>
+        <w:rPr>
+          <w:i w:val="0"/>
+        </w:rPr>
+        <w:t xml:space="preserve">Del – </w:t>
+      </w:r>
+      <w:r>
+        <w:rPr>
+          <w:i w:val="0"/>
+        </w:rPr>
+        <w:t>D</w:t>
+      </w:r>
+      <w:r>
+        <w:rPr>
+          <w:i w:val="0"/>
+        </w:rPr>
+        <w:t>eleted entire folders quickly</w:t>
+      </w:r>
+    </w:p>
+    <w:p>
+      <w:pPr>
+        <w:pStyle w:val="template"/>
+        <w:rPr>
+          <w:i w:val="0"/>
+        </w:rPr>
+      </w:pPr>
+    </w:p>
+    <w:p>
+      <w:pPr>
+        <w:pStyle w:val="template"/>
+        <w:rPr>
+          <w:i w:val="0"/>
+        </w:rPr>
+      </w:pPr>
+      <w:r>
+        <w:rPr>
+          <w:i w:val="0"/>
+        </w:rPr>
+        <w:t xml:space="preserve">Multer – </w:t>
+      </w:r>
+      <w:r>
+        <w:rPr>
+          <w:i w:val="0"/>
+        </w:rPr>
+        <w:t>A</w:t>
+      </w:r>
+      <w:r>
+        <w:rPr>
+          <w:i w:val="0"/>
+        </w:rPr>
+        <w:t>llowed us to use multi</w:t>
+      </w:r>
+      <w:r>
+        <w:rPr>
+          <w:i w:val="0"/>
+        </w:rPr>
+        <w:t>part form data</w:t>
+      </w:r>
+      <w:r>
+        <w:rPr>
+          <w:i w:val="0"/>
+        </w:rPr>
+        <w:t xml:space="preserve"> </w:t>
+      </w:r>
+    </w:p>
+    <w:p>
+      <w:pPr>
         <w:pStyle w:val="Heading2"/>
         <w:rPr>
           <w:rFonts w:ascii="Arial" w:hAnsi="Arial"/>
         </w:rPr>
       </w:pPr>
-      <w:bookmarkStart w:id="25" w:name="_Toc226963035"/>
-      <w:r>
-        <w:rPr>
-          <w:rFonts w:ascii="Arial" w:hAnsi="Arial"/>
-        </w:rPr>
-        <w:t>Development Environment</w:t>
+      <w:bookmarkStart w:id="25" w:name="_Toc226963036"/>
+      <w:r>
+        <w:rPr>
+          <w:rFonts w:ascii="Arial" w:hAnsi="Arial"/>
+        </w:rPr>
+        <w:t>Task Distribution</w:t>
       </w:r>
       <w:bookmarkEnd w:id="25"/>
-    </w:p>
-    <w:p>
-      <w:pPr>
-        <w:pStyle w:val="template"/>
-        <w:jc w:val="both"/>
-        <w:rPr>
-          <w:color w:val="0000FF"/>
-        </w:rPr>
-      </w:pPr>
-      <w:r>
-        <w:t>&lt;</w:t>
-      </w:r>
-      <w:r>
-        <w:rPr>
-          <w:color w:val="0000FF"/>
-        </w:rPr>
-        <w:t>Describe the devleopment environment you were using for the project</w:t>
-      </w:r>
-      <w:r>
-        <w:rPr>
-          <w:color w:val="0000FF"/>
-        </w:rPr>
-        <w:t>.</w:t>
-      </w:r>
-    </w:p>
-    <w:p>
-      <w:pPr>
-        <w:pStyle w:val="template"/>
-        <w:jc w:val="both"/>
-      </w:pPr>
-      <w:r>
-        <w:t xml:space="preserve">TO DO: </w:t>
-      </w:r>
-      <w:r>
-        <w:t>List the programming lanagues, IDEs, tools, etc</w:t>
-      </w:r>
-      <w:r>
-        <w:t>.&gt;</w:t>
-      </w:r>
-    </w:p>
-    <w:p>
-      <w:pPr>
-        <w:pStyle w:val="template"/>
-        <w:rPr>
-          <w:i w:val="0"/>
-        </w:rPr>
-      </w:pPr>
-    </w:p>
-    <w:p>
-      <w:pPr>
-        <w:pStyle w:val="Heading2"/>
-        <w:rPr>
-          <w:rFonts w:ascii="Arial" w:hAnsi="Arial"/>
-        </w:rPr>
-      </w:pPr>
-      <w:bookmarkStart w:id="26" w:name="_Toc226963036"/>
-      <w:r>
-        <w:rPr>
-          <w:rFonts w:ascii="Arial" w:hAnsi="Arial"/>
-        </w:rPr>
-        <w:t>Task Distribution</w:t>
-      </w:r>
-      <w:bookmarkEnd w:id="26"/>
     </w:p>
     <w:p>
       <w:pPr>
@@ -2988,155 +3267,20 @@
           <w:rFonts w:ascii="Arial" w:hAnsi="Arial"/>
         </w:rPr>
       </w:pPr>
-      <w:bookmarkStart w:id="27" w:name="_Toc226963039"/>
+      <w:bookmarkStart w:id="26" w:name="_Toc226963039"/>
       <w:r>
         <w:rPr>
           <w:rFonts w:ascii="Arial" w:hAnsi="Arial"/>
         </w:rPr>
         <w:t>Challenges</w:t>
       </w:r>
-      <w:bookmarkEnd w:id="27"/>
-    </w:p>
-    <w:p>
-      <w:pPr>
-        <w:pStyle w:val="NormalWeb"/>
-        <w:spacing w:before="0" w:beforeAutospacing="0" w:after="0" w:afterAutospacing="0"/>
-        <w:rPr>
-          <w:rFonts w:ascii="Arial" w:hAnsi="Arial"/>
-          <w:i/>
-          <w:sz w:val="22"/>
-        </w:rPr>
-      </w:pPr>
-      <w:r>
-        <w:rPr>
-          <w:i/>
-        </w:rPr>
-        <w:t>&lt;</w:t>
-      </w:r>
-      <w:r>
-        <w:rPr>
-          <w:rFonts w:ascii="Arial" w:hAnsi="Arial"/>
-          <w:i/>
-          <w:color w:val="0000FF"/>
-        </w:rPr>
-        <w:t>This section is optional. D</w:t>
-      </w:r>
-      <w:r>
-        <w:rPr>
-          <w:rFonts w:ascii="Arial" w:hAnsi="Arial"/>
-          <w:i/>
-          <w:color w:val="0000FF"/>
-        </w:rPr>
-        <w:t>escrib</w:t>
-      </w:r>
-      <w:r>
-        <w:rPr>
-          <w:rFonts w:ascii="Arial" w:hAnsi="Arial"/>
-          <w:i/>
-          <w:color w:val="0000FF"/>
-        </w:rPr>
-        <w:t xml:space="preserve"> </w:t>
-      </w:r>
-      <w:r>
-        <w:rPr>
-          <w:rFonts w:ascii="Arial" w:hAnsi="Arial"/>
-          <w:i/>
-          <w:color w:val="0000FF"/>
-          <w:lang w:eastAsia="zh-CN"/>
-        </w:rPr>
-        <w:t>the challenges in the implementation, if there are any, and how you dealt with them</w:t>
-      </w:r>
-      <w:r>
-        <w:rPr>
-          <w:rFonts w:ascii="Arial" w:hAnsi="Arial"/>
-          <w:i/>
-          <w:color w:val="0000FF"/>
-        </w:rPr>
-        <w:t xml:space="preserve">.  </w:t>
-      </w:r>
-      <w:r>
-        <w:rPr>
-          <w:rFonts w:ascii="Arial" w:hAnsi="Arial"/>
-          <w:i/>
-          <w:sz w:val="22"/>
-        </w:rPr>
-        <w:t xml:space="preserve"> </w:t>
-      </w:r>
-      <w:r>
-        <w:rPr>
-          <w:rFonts w:ascii="Arial" w:hAnsi="Arial"/>
-          <w:i/>
-          <w:sz w:val="22"/>
-        </w:rPr>
-        <w:t xml:space="preserve"> </w:t>
-      </w:r>
-      <w:r>
-        <w:rPr>
-          <w:rFonts w:ascii="Arial" w:hAnsi="Arial"/>
-          <w:i/>
-          <w:sz w:val="22"/>
-        </w:rPr>
-        <w:tab/>
-      </w:r>
-    </w:p>
-    <w:p>
-      <w:pPr>
-        <w:rPr>
-          <w:rFonts w:ascii="Arial" w:hAnsi="Arial"/>
-          <w:i/>
-          <w:sz w:val="22"/>
-        </w:rPr>
-      </w:pPr>
-    </w:p>
-    <w:p>
-      <w:pPr>
-        <w:rPr>
-          <w:rFonts w:ascii="Arial" w:hAnsi="Arial"/>
-          <w:i/>
-          <w:sz w:val="22"/>
-        </w:rPr>
-      </w:pPr>
-      <w:r>
-        <w:rPr>
-          <w:rFonts w:ascii="Arial" w:hAnsi="Arial"/>
-          <w:i/>
-          <w:sz w:val="22"/>
-        </w:rPr>
-        <w:t>TO DO: If you don’t have an</w:t>
-      </w:r>
-      <w:r>
-        <w:rPr>
-          <w:rFonts w:ascii="Arial" w:hAnsi="Arial"/>
-          <w:i/>
-          <w:sz w:val="22"/>
-        </w:rPr>
-        <w:t>ything to fill in, just leave this section</w:t>
-      </w:r>
-      <w:r>
-        <w:rPr>
-          <w:rFonts w:ascii="Arial" w:hAnsi="Arial"/>
-          <w:i/>
-          <w:sz w:val="22"/>
-        </w:rPr>
-        <w:t xml:space="preserve"> blank.&gt; </w:t>
-      </w:r>
-    </w:p>
-    <w:p/>
-    <w:p/>
-    <w:p/>
-    <w:p/>
-    <w:p/>
-    <w:p/>
-    <w:p/>
-    <w:p/>
-    <w:p/>
-    <w:p/>
-    <w:p/>
-    <w:p/>
-    <w:p/>
-    <w:p/>
-    <w:p/>
-    <w:p/>
+      <w:bookmarkEnd w:id="26"/>
+    </w:p>
+    <w:p>
+      <w:r>
+        <w:t xml:space="preserve">The most challenging part was to actually upload the files to the application directory along with the date (text) input. Multipart data was being inputted from the forms, but express-fileupload only received the files and not the date input. We used multer to receive the text input and express-fileupload to receive the files. </w:t>
+      </w:r>
+    </w:p>
     <w:p/>
     <w:p>
       <w:pPr>
@@ -3154,8 +3298,8 @@
           <w:color w:val="FFFFFF"/>
         </w:rPr>
       </w:pPr>
-      <w:bookmarkStart w:id="28" w:name="_Toc226963040"/>
-      <w:bookmarkStart w:id="29" w:name="_Toc439994690"/>
+      <w:bookmarkStart w:id="27" w:name="_Toc226963040"/>
+      <w:bookmarkStart w:id="28" w:name="_Toc439994690"/>
       <w:r>
         <w:rPr>
           <w:rFonts w:ascii="Arial" w:hAnsi="Arial"/>
@@ -3164,112 +3308,80 @@
         <w:lastRenderedPageBreak/>
         <w:t>Testing</w:t>
       </w:r>
+      <w:bookmarkEnd w:id="27"/>
+    </w:p>
+    <w:p>
+      <w:pPr>
+        <w:pStyle w:val="Heading2"/>
+        <w:rPr>
+          <w:rFonts w:ascii="Arial" w:hAnsi="Arial"/>
+        </w:rPr>
+      </w:pPr>
+      <w:bookmarkStart w:id="29" w:name="_Toc226963041"/>
       <w:bookmarkEnd w:id="28"/>
-    </w:p>
-    <w:p>
-      <w:pPr>
-        <w:pStyle w:val="Heading2"/>
+      <w:r>
+        <w:rPr>
+          <w:rFonts w:ascii="Arial" w:hAnsi="Arial"/>
+        </w:rPr>
+        <w:t>Testing Plan</w:t>
+      </w:r>
+      <w:bookmarkEnd w:id="29"/>
+    </w:p>
+    <w:p>
+      <w:r>
+        <w:t>Testing will begin once the backend implementation is complete. Estimated time of testing is the last week of November 2019. Things to be tested:</w:t>
+      </w:r>
+    </w:p>
+    <w:p/>
+    <w:p>
+      <w:pPr>
+        <w:pStyle w:val="ListParagraph"/>
         <w:numPr>
           <w:ilvl w:val="0"/>
-          <w:numId w:val="0"/>
+          <w:numId w:val="5"/>
         </w:numPr>
-        <w:ind w:left="576"/>
-        <w:rPr>
-          <w:rFonts w:ascii="Arial" w:hAnsi="Arial"/>
-          <w:b w:val="0"/>
-          <w:sz w:val="22"/>
-          <w:szCs w:val="22"/>
-        </w:rPr>
-      </w:pPr>
-      <w:bookmarkStart w:id="30" w:name="_Toc226963041"/>
-      <w:bookmarkEnd w:id="29"/>
-      <w:r>
-        <w:rPr>
-          <w:b w:val="0"/>
-          <w:sz w:val="22"/>
-          <w:szCs w:val="22"/>
-        </w:rPr>
-        <w:t>&lt;</w:t>
-      </w:r>
-      <w:r>
-        <w:rPr>
-          <w:rFonts w:ascii="Arial" w:hAnsi="Arial"/>
-          <w:b w:val="0"/>
-          <w:i/>
-          <w:color w:val="0000FF"/>
-          <w:sz w:val="22"/>
-          <w:szCs w:val="22"/>
-        </w:rPr>
-        <w:t>This section is a summary of your testing report</w:t>
-      </w:r>
-      <w:r>
-        <w:rPr>
-          <w:rFonts w:ascii="Arial" w:hAnsi="Arial"/>
-          <w:b w:val="0"/>
-          <w:i/>
-          <w:color w:val="0000FF"/>
-          <w:sz w:val="22"/>
-          <w:szCs w:val="22"/>
-        </w:rPr>
-        <w:t>&gt;</w:t>
-      </w:r>
-    </w:p>
-    <w:p>
-      <w:pPr>
-        <w:pStyle w:val="Heading2"/>
-        <w:rPr>
-          <w:rFonts w:ascii="Arial" w:hAnsi="Arial"/>
-        </w:rPr>
-      </w:pPr>
-      <w:r>
-        <w:rPr>
-          <w:rFonts w:ascii="Arial" w:hAnsi="Arial"/>
-        </w:rPr>
-        <w:t>Testing Plan</w:t>
-      </w:r>
+      </w:pPr>
+      <w:r>
+        <w:t xml:space="preserve">The application redirects with no errors or crashes to the home page when the submit button is hit and there are no files inputted. </w:t>
+      </w:r>
+    </w:p>
+    <w:p>
+      <w:pPr>
+        <w:pStyle w:val="ListParagraph"/>
+        <w:numPr>
+          <w:ilvl w:val="0"/>
+          <w:numId w:val="5"/>
+        </w:numPr>
+      </w:pPr>
+      <w:r>
+        <w:t>The application deletes all the selected files from the applications “files” directory from the delete GUI.</w:t>
+      </w:r>
+    </w:p>
+    <w:p>
+      <w:pPr>
+        <w:pStyle w:val="ListParagraph"/>
+        <w:numPr>
+          <w:ilvl w:val="0"/>
+          <w:numId w:val="5"/>
+        </w:numPr>
+      </w:pPr>
+      <w:r>
+        <w:t>All entries to the main page are organized by date at all times.</w:t>
+      </w:r>
+    </w:p>
+    <w:p>
+      <w:pPr>
+        <w:pStyle w:val="ListParagraph"/>
+        <w:numPr>
+          <w:ilvl w:val="0"/>
+          <w:numId w:val="5"/>
+        </w:numPr>
+      </w:pPr>
+      <w:r>
+        <w:t>1+ files can be inputted and uploaded successfully.</w:t>
+      </w:r>
+      <w:bookmarkStart w:id="30" w:name="_GoBack"/>
       <w:bookmarkEnd w:id="30"/>
-    </w:p>
-    <w:p>
-      <w:pPr>
-        <w:pStyle w:val="template"/>
-        <w:jc w:val="both"/>
-      </w:pPr>
-      <w:r>
-        <w:t>&lt;</w:t>
-      </w:r>
-      <w:r>
-        <w:rPr>
-          <w:color w:val="0000FF"/>
-        </w:rPr>
-        <w:t>Describe your testing plan for the project</w:t>
-      </w:r>
-      <w:r>
-        <w:rPr>
-          <w:color w:val="0000FF"/>
-        </w:rPr>
-        <w:t>.</w:t>
-      </w:r>
-      <w:r>
-        <w:t xml:space="preserve"> </w:t>
-      </w:r>
-    </w:p>
-    <w:p>
-      <w:pPr>
-        <w:pStyle w:val="template"/>
-        <w:jc w:val="both"/>
-      </w:pPr>
-    </w:p>
-    <w:p>
-      <w:pPr>
-        <w:pStyle w:val="template"/>
-        <w:jc w:val="both"/>
-      </w:pPr>
-      <w:r>
-        <w:t xml:space="preserve">TODO: Give a list of items or functions you want to test, and also a schedule for performing the testing. </w:t>
-      </w:r>
-      <w:r>
-        <w:t>&gt;</w:t>
-      </w:r>
     </w:p>
     <w:p>
       <w:pPr>
@@ -4040,7 +4152,7 @@
       </w:r>
     </w:p>
     <w:sectPr>
-      <w:headerReference w:type="default" r:id="rId10"/>
+      <w:headerReference w:type="default" r:id="rId14"/>
       <w:pgSz w:w="12240" w:h="15840" w:code="1"/>
       <w:pgMar w:top="1440" w:right="1296" w:bottom="1440" w:left="1296" w:header="720" w:footer="720" w:gutter="0"/>
       <w:pgNumType w:start="1"/>
@@ -4052,7 +4164,7 @@
 </file>
 
 <file path=word/endnotes.xml><?xml version="1.0" encoding="utf-8"?>
-<w:endnotes xmlns:wpc="http://schemas.microsoft.com/office/word/2010/wordprocessingCanvas" xmlns:mo="http://schemas.microsoft.com/office/mac/office/2008/main" xmlns:mc="http://schemas.openxmlformats.org/markup-compatibility/2006" xmlns:mv="urn:schemas-microsoft-com:mac:vml" xmlns:o="urn:schemas-microsoft-com:office:office" xmlns:r="http://schemas.openxmlformats.org/officeDocument/2006/relationships" xmlns:m="http://schemas.openxmlformats.org/officeDocument/2006/math" xmlns:v="urn:schemas-microsoft-com:vml" xmlns:wp14="http://schemas.microsoft.com/office/word/2010/wordprocessingDrawing" xmlns:wp="http://schemas.openxmlformats.org/drawingml/2006/wordprocessingDrawing" xmlns:w10="urn:schemas-microsoft-com:office:word" xmlns:w="http://schemas.openxmlformats.org/wordprocessingml/2006/main" xmlns:w14="http://schemas.microsoft.com/office/word/2010/wordml" xmlns:w15="http://schemas.microsoft.com/office/word/2012/wordml" xmlns:wpg="http://schemas.microsoft.com/office/word/2010/wordprocessingGroup" xmlns:wpi="http://schemas.microsoft.com/office/word/2010/wordprocessingInk" xmlns:wne="http://schemas.microsoft.com/office/word/2006/wordml" xmlns:wps="http://schemas.microsoft.com/office/word/2010/wordprocessingShape" mc:Ignorable="w14 w15 wp14">
+<w:endnotes xmlns:wpc="http://schemas.microsoft.com/office/word/2010/wordprocessingCanvas" xmlns:cx="http://schemas.microsoft.com/office/drawing/2014/chartex" xmlns:cx1="http://schemas.microsoft.com/office/drawing/2015/9/8/chartex" xmlns:cx2="http://schemas.microsoft.com/office/drawing/2015/10/21/chartex" xmlns:cx3="http://schemas.microsoft.com/office/drawing/2016/5/9/chartex" xmlns:cx4="http://schemas.microsoft.com/office/drawing/2016/5/10/chartex" xmlns:cx5="http://schemas.microsoft.com/office/drawing/2016/5/11/chartex" xmlns:cx6="http://schemas.microsoft.com/office/drawing/2016/5/12/chartex" xmlns:cx7="http://schemas.microsoft.com/office/drawing/2016/5/13/chartex" xmlns:cx8="http://schemas.microsoft.com/office/drawing/2016/5/14/chartex" xmlns:mc="http://schemas.openxmlformats.org/markup-compatibility/2006" xmlns:aink="http://schemas.microsoft.com/office/drawing/2016/ink" xmlns:am3d="http://schemas.microsoft.com/office/drawing/2017/model3d" xmlns:o="urn:schemas-microsoft-com:office:office" xmlns:r="http://schemas.openxmlformats.org/officeDocument/2006/relationships" xmlns:m="http://schemas.openxmlformats.org/officeDocument/2006/math" xmlns:v="urn:schemas-microsoft-com:vml" xmlns:wp14="http://schemas.microsoft.com/office/word/2010/wordprocessingDrawing" xmlns:wp="http://schemas.openxmlformats.org/drawingml/2006/wordprocessingDrawing" xmlns:w10="urn:schemas-microsoft-com:office:word" xmlns:w="http://schemas.openxmlformats.org/wordprocessingml/2006/main" xmlns:w14="http://schemas.microsoft.com/office/word/2010/wordml" xmlns:w15="http://schemas.microsoft.com/office/word/2012/wordml" xmlns:w16cid="http://schemas.microsoft.com/office/word/2016/wordml/cid" xmlns:w16se="http://schemas.microsoft.com/office/word/2015/wordml/symex" xmlns:wpg="http://schemas.microsoft.com/office/word/2010/wordprocessingGroup" xmlns:wpi="http://schemas.microsoft.com/office/word/2010/wordprocessingInk" xmlns:wne="http://schemas.microsoft.com/office/word/2006/wordml" xmlns:wps="http://schemas.microsoft.com/office/word/2010/wordprocessingShape" mc:Ignorable="w14 w15 w16se w16cid wp14">
   <w:endnote w:type="separator" w:id="-1">
     <w:p>
       <w:r>
@@ -4071,7 +4183,7 @@
 </file>
 
 <file path=word/footer1.xml><?xml version="1.0" encoding="utf-8"?>
-<w:ftr xmlns:wpc="http://schemas.microsoft.com/office/word/2010/wordprocessingCanvas" xmlns:mo="http://schemas.microsoft.com/office/mac/office/2008/main" xmlns:mc="http://schemas.openxmlformats.org/markup-compatibility/2006" xmlns:mv="urn:schemas-microsoft-com:mac:vml" xmlns:o="urn:schemas-microsoft-com:office:office" xmlns:r="http://schemas.openxmlformats.org/officeDocument/2006/relationships" xmlns:m="http://schemas.openxmlformats.org/officeDocument/2006/math" xmlns:v="urn:schemas-microsoft-com:vml" xmlns:wp14="http://schemas.microsoft.com/office/word/2010/wordprocessingDrawing" xmlns:wp="http://schemas.openxmlformats.org/drawingml/2006/wordprocessingDrawing" xmlns:w10="urn:schemas-microsoft-com:office:word" xmlns:w="http://schemas.openxmlformats.org/wordprocessingml/2006/main" xmlns:w14="http://schemas.microsoft.com/office/word/2010/wordml" xmlns:w15="http://schemas.microsoft.com/office/word/2012/wordml" xmlns:wpg="http://schemas.microsoft.com/office/word/2010/wordprocessingGroup" xmlns:wpi="http://schemas.microsoft.com/office/word/2010/wordprocessingInk" xmlns:wne="http://schemas.microsoft.com/office/word/2006/wordml" xmlns:wps="http://schemas.microsoft.com/office/word/2010/wordprocessingShape" mc:Ignorable="w14 w15 wp14">
+<w:ftr xmlns:wpc="http://schemas.microsoft.com/office/word/2010/wordprocessingCanvas" xmlns:cx="http://schemas.microsoft.com/office/drawing/2014/chartex" xmlns:cx1="http://schemas.microsoft.com/office/drawing/2015/9/8/chartex" xmlns:cx2="http://schemas.microsoft.com/office/drawing/2015/10/21/chartex" xmlns:cx3="http://schemas.microsoft.com/office/drawing/2016/5/9/chartex" xmlns:cx4="http://schemas.microsoft.com/office/drawing/2016/5/10/chartex" xmlns:cx5="http://schemas.microsoft.com/office/drawing/2016/5/11/chartex" xmlns:cx6="http://schemas.microsoft.com/office/drawing/2016/5/12/chartex" xmlns:cx7="http://schemas.microsoft.com/office/drawing/2016/5/13/chartex" xmlns:cx8="http://schemas.microsoft.com/office/drawing/2016/5/14/chartex" xmlns:mc="http://schemas.openxmlformats.org/markup-compatibility/2006" xmlns:aink="http://schemas.microsoft.com/office/drawing/2016/ink" xmlns:am3d="http://schemas.microsoft.com/office/drawing/2017/model3d" xmlns:o="urn:schemas-microsoft-com:office:office" xmlns:r="http://schemas.openxmlformats.org/officeDocument/2006/relationships" xmlns:m="http://schemas.openxmlformats.org/officeDocument/2006/math" xmlns:v="urn:schemas-microsoft-com:vml" xmlns:wp14="http://schemas.microsoft.com/office/word/2010/wordprocessingDrawing" xmlns:wp="http://schemas.openxmlformats.org/drawingml/2006/wordprocessingDrawing" xmlns:w10="urn:schemas-microsoft-com:office:word" xmlns:w="http://schemas.openxmlformats.org/wordprocessingml/2006/main" xmlns:w14="http://schemas.microsoft.com/office/word/2010/wordml" xmlns:w15="http://schemas.microsoft.com/office/word/2012/wordml" xmlns:w16cid="http://schemas.microsoft.com/office/word/2016/wordml/cid" xmlns:w16se="http://schemas.microsoft.com/office/word/2015/wordml/symex" xmlns:wpg="http://schemas.microsoft.com/office/word/2010/wordprocessingGroup" xmlns:wpi="http://schemas.microsoft.com/office/word/2010/wordprocessingInk" xmlns:wne="http://schemas.microsoft.com/office/word/2006/wordml" xmlns:wps="http://schemas.microsoft.com/office/word/2010/wordprocessingShape" mc:Ignorable="w14 w15 w16se w16cid wp14">
   <w:p>
     <w:pPr>
       <w:pStyle w:val="Footer"/>
@@ -4082,7 +4194,7 @@
 </file>
 
 <file path=word/footnotes.xml><?xml version="1.0" encoding="utf-8"?>
-<w:footnotes xmlns:wpc="http://schemas.microsoft.com/office/word/2010/wordprocessingCanvas" xmlns:mo="http://schemas.microsoft.com/office/mac/office/2008/main" xmlns:mc="http://schemas.openxmlformats.org/markup-compatibility/2006" xmlns:mv="urn:schemas-microsoft-com:mac:vml" xmlns:o="urn:schemas-microsoft-com:office:office" xmlns:r="http://schemas.openxmlformats.org/officeDocument/2006/relationships" xmlns:m="http://schemas.openxmlformats.org/officeDocument/2006/math" xmlns:v="urn:schemas-microsoft-com:vml" xmlns:wp14="http://schemas.microsoft.com/office/word/2010/wordprocessingDrawing" xmlns:wp="http://schemas.openxmlformats.org/drawingml/2006/wordprocessingDrawing" xmlns:w10="urn:schemas-microsoft-com:office:word" xmlns:w="http://schemas.openxmlformats.org/wordprocessingml/2006/main" xmlns:w14="http://schemas.microsoft.com/office/word/2010/wordml" xmlns:w15="http://schemas.microsoft.com/office/word/2012/wordml" xmlns:wpg="http://schemas.microsoft.com/office/word/2010/wordprocessingGroup" xmlns:wpi="http://schemas.microsoft.com/office/word/2010/wordprocessingInk" xmlns:wne="http://schemas.microsoft.com/office/word/2006/wordml" xmlns:wps="http://schemas.microsoft.com/office/word/2010/wordprocessingShape" mc:Ignorable="w14 w15 wp14">
+<w:footnotes xmlns:wpc="http://schemas.microsoft.com/office/word/2010/wordprocessingCanvas" xmlns:cx="http://schemas.microsoft.com/office/drawing/2014/chartex" xmlns:cx1="http://schemas.microsoft.com/office/drawing/2015/9/8/chartex" xmlns:cx2="http://schemas.microsoft.com/office/drawing/2015/10/21/chartex" xmlns:cx3="http://schemas.microsoft.com/office/drawing/2016/5/9/chartex" xmlns:cx4="http://schemas.microsoft.com/office/drawing/2016/5/10/chartex" xmlns:cx5="http://schemas.microsoft.com/office/drawing/2016/5/11/chartex" xmlns:cx6="http://schemas.microsoft.com/office/drawing/2016/5/12/chartex" xmlns:cx7="http://schemas.microsoft.com/office/drawing/2016/5/13/chartex" xmlns:cx8="http://schemas.microsoft.com/office/drawing/2016/5/14/chartex" xmlns:mc="http://schemas.openxmlformats.org/markup-compatibility/2006" xmlns:aink="http://schemas.microsoft.com/office/drawing/2016/ink" xmlns:am3d="http://schemas.microsoft.com/office/drawing/2017/model3d" xmlns:o="urn:schemas-microsoft-com:office:office" xmlns:r="http://schemas.openxmlformats.org/officeDocument/2006/relationships" xmlns:m="http://schemas.openxmlformats.org/officeDocument/2006/math" xmlns:v="urn:schemas-microsoft-com:vml" xmlns:wp14="http://schemas.microsoft.com/office/word/2010/wordprocessingDrawing" xmlns:wp="http://schemas.openxmlformats.org/drawingml/2006/wordprocessingDrawing" xmlns:w10="urn:schemas-microsoft-com:office:word" xmlns:w="http://schemas.openxmlformats.org/wordprocessingml/2006/main" xmlns:w14="http://schemas.microsoft.com/office/word/2010/wordml" xmlns:w15="http://schemas.microsoft.com/office/word/2012/wordml" xmlns:w16cid="http://schemas.microsoft.com/office/word/2016/wordml/cid" xmlns:w16se="http://schemas.microsoft.com/office/word/2015/wordml/symex" xmlns:wpg="http://schemas.microsoft.com/office/word/2010/wordprocessingGroup" xmlns:wpi="http://schemas.microsoft.com/office/word/2010/wordprocessingInk" xmlns:wne="http://schemas.microsoft.com/office/word/2006/wordml" xmlns:wps="http://schemas.microsoft.com/office/word/2010/wordprocessingShape" mc:Ignorable="w14 w15 w16se w16cid wp14">
   <w:footnote w:type="separator" w:id="-1">
     <w:p>
       <w:r>
@@ -4101,7 +4213,7 @@
 </file>
 
 <file path=word/header1.xml><?xml version="1.0" encoding="utf-8"?>
-<w:hdr xmlns:wpc="http://schemas.microsoft.com/office/word/2010/wordprocessingCanvas" xmlns:mo="http://schemas.microsoft.com/office/mac/office/2008/main" xmlns:mc="http://schemas.openxmlformats.org/markup-compatibility/2006" xmlns:mv="urn:schemas-microsoft-com:mac:vml" xmlns:o="urn:schemas-microsoft-com:office:office" xmlns:r="http://schemas.openxmlformats.org/officeDocument/2006/relationships" xmlns:m="http://schemas.openxmlformats.org/officeDocument/2006/math" xmlns:v="urn:schemas-microsoft-com:vml" xmlns:wp14="http://schemas.microsoft.com/office/word/2010/wordprocessingDrawing" xmlns:wp="http://schemas.openxmlformats.org/drawingml/2006/wordprocessingDrawing" xmlns:w10="urn:schemas-microsoft-com:office:word" xmlns:w="http://schemas.openxmlformats.org/wordprocessingml/2006/main" xmlns:w14="http://schemas.microsoft.com/office/word/2010/wordml" xmlns:w15="http://schemas.microsoft.com/office/word/2012/wordml" xmlns:wpg="http://schemas.microsoft.com/office/word/2010/wordprocessingGroup" xmlns:wpi="http://schemas.microsoft.com/office/word/2010/wordprocessingInk" xmlns:wne="http://schemas.microsoft.com/office/word/2006/wordml" xmlns:wps="http://schemas.microsoft.com/office/word/2010/wordprocessingShape" mc:Ignorable="w14 w15 wp14">
+<w:hdr xmlns:wpc="http://schemas.microsoft.com/office/word/2010/wordprocessingCanvas" xmlns:cx="http://schemas.microsoft.com/office/drawing/2014/chartex" xmlns:cx1="http://schemas.microsoft.com/office/drawing/2015/9/8/chartex" xmlns:cx2="http://schemas.microsoft.com/office/drawing/2015/10/21/chartex" xmlns:cx3="http://schemas.microsoft.com/office/drawing/2016/5/9/chartex" xmlns:cx4="http://schemas.microsoft.com/office/drawing/2016/5/10/chartex" xmlns:cx5="http://schemas.microsoft.com/office/drawing/2016/5/11/chartex" xmlns:cx6="http://schemas.microsoft.com/office/drawing/2016/5/12/chartex" xmlns:cx7="http://schemas.microsoft.com/office/drawing/2016/5/13/chartex" xmlns:cx8="http://schemas.microsoft.com/office/drawing/2016/5/14/chartex" xmlns:mc="http://schemas.openxmlformats.org/markup-compatibility/2006" xmlns:aink="http://schemas.microsoft.com/office/drawing/2016/ink" xmlns:am3d="http://schemas.microsoft.com/office/drawing/2017/model3d" xmlns:o="urn:schemas-microsoft-com:office:office" xmlns:r="http://schemas.openxmlformats.org/officeDocument/2006/relationships" xmlns:m="http://schemas.openxmlformats.org/officeDocument/2006/math" xmlns:v="urn:schemas-microsoft-com:vml" xmlns:wp14="http://schemas.microsoft.com/office/word/2010/wordprocessingDrawing" xmlns:wp="http://schemas.openxmlformats.org/drawingml/2006/wordprocessingDrawing" xmlns:w10="urn:schemas-microsoft-com:office:word" xmlns:w="http://schemas.openxmlformats.org/wordprocessingml/2006/main" xmlns:w14="http://schemas.microsoft.com/office/word/2010/wordml" xmlns:w15="http://schemas.microsoft.com/office/word/2012/wordml" xmlns:w16cid="http://schemas.microsoft.com/office/word/2016/wordml/cid" xmlns:w16se="http://schemas.microsoft.com/office/word/2015/wordml/symex" xmlns:wpg="http://schemas.microsoft.com/office/word/2010/wordprocessingGroup" xmlns:wpi="http://schemas.microsoft.com/office/word/2010/wordprocessingInk" xmlns:wne="http://schemas.microsoft.com/office/word/2006/wordml" xmlns:wps="http://schemas.microsoft.com/office/word/2010/wordprocessingShape" mc:Ignorable="w14 w15 w16se w16cid wp14">
   <w:p>
     <w:pPr>
       <w:pStyle w:val="Header"/>
@@ -4140,7 +4252,7 @@
 </file>
 
 <file path=word/header2.xml><?xml version="1.0" encoding="utf-8"?>
-<w:hdr xmlns:wpc="http://schemas.microsoft.com/office/word/2010/wordprocessingCanvas" xmlns:mo="http://schemas.microsoft.com/office/mac/office/2008/main" xmlns:mc="http://schemas.openxmlformats.org/markup-compatibility/2006" xmlns:mv="urn:schemas-microsoft-com:mac:vml" xmlns:o="urn:schemas-microsoft-com:office:office" xmlns:r="http://schemas.openxmlformats.org/officeDocument/2006/relationships" xmlns:m="http://schemas.openxmlformats.org/officeDocument/2006/math" xmlns:v="urn:schemas-microsoft-com:vml" xmlns:wp14="http://schemas.microsoft.com/office/word/2010/wordprocessingDrawing" xmlns:wp="http://schemas.openxmlformats.org/drawingml/2006/wordprocessingDrawing" xmlns:w10="urn:schemas-microsoft-com:office:word" xmlns:w="http://schemas.openxmlformats.org/wordprocessingml/2006/main" xmlns:w14="http://schemas.microsoft.com/office/word/2010/wordml" xmlns:w15="http://schemas.microsoft.com/office/word/2012/wordml" xmlns:wpg="http://schemas.microsoft.com/office/word/2010/wordprocessingGroup" xmlns:wpi="http://schemas.microsoft.com/office/word/2010/wordprocessingInk" xmlns:wne="http://schemas.microsoft.com/office/word/2006/wordml" xmlns:wps="http://schemas.microsoft.com/office/word/2010/wordprocessingShape" mc:Ignorable="w14 w15 wp14">
+<w:hdr xmlns:wpc="http://schemas.microsoft.com/office/word/2010/wordprocessingCanvas" xmlns:cx="http://schemas.microsoft.com/office/drawing/2014/chartex" xmlns:cx1="http://schemas.microsoft.com/office/drawing/2015/9/8/chartex" xmlns:cx2="http://schemas.microsoft.com/office/drawing/2015/10/21/chartex" xmlns:cx3="http://schemas.microsoft.com/office/drawing/2016/5/9/chartex" xmlns:cx4="http://schemas.microsoft.com/office/drawing/2016/5/10/chartex" xmlns:cx5="http://schemas.microsoft.com/office/drawing/2016/5/11/chartex" xmlns:cx6="http://schemas.microsoft.com/office/drawing/2016/5/12/chartex" xmlns:cx7="http://schemas.microsoft.com/office/drawing/2016/5/13/chartex" xmlns:cx8="http://schemas.microsoft.com/office/drawing/2016/5/14/chartex" xmlns:mc="http://schemas.openxmlformats.org/markup-compatibility/2006" xmlns:aink="http://schemas.microsoft.com/office/drawing/2016/ink" xmlns:am3d="http://schemas.microsoft.com/office/drawing/2017/model3d" xmlns:o="urn:schemas-microsoft-com:office:office" xmlns:r="http://schemas.openxmlformats.org/officeDocument/2006/relationships" xmlns:m="http://schemas.openxmlformats.org/officeDocument/2006/math" xmlns:v="urn:schemas-microsoft-com:vml" xmlns:wp14="http://schemas.microsoft.com/office/word/2010/wordprocessingDrawing" xmlns:wp="http://schemas.openxmlformats.org/drawingml/2006/wordprocessingDrawing" xmlns:w10="urn:schemas-microsoft-com:office:word" xmlns:w="http://schemas.openxmlformats.org/wordprocessingml/2006/main" xmlns:w14="http://schemas.microsoft.com/office/word/2010/wordml" xmlns:w15="http://schemas.microsoft.com/office/word/2012/wordml" xmlns:w16cid="http://schemas.microsoft.com/office/word/2016/wordml/cid" xmlns:w16se="http://schemas.microsoft.com/office/word/2015/wordml/symex" xmlns:wpg="http://schemas.microsoft.com/office/word/2010/wordprocessingGroup" xmlns:wpi="http://schemas.microsoft.com/office/word/2010/wordprocessingInk" xmlns:wne="http://schemas.microsoft.com/office/word/2006/wordml" xmlns:wps="http://schemas.microsoft.com/office/word/2010/wordprocessingShape" mc:Ignorable="w14 w15 w16se w16cid wp14">
   <w:p>
     <w:pPr>
       <w:pStyle w:val="Header"/>
@@ -4183,8 +4295,8 @@
 </file>
 
 <file path=word/numbering.xml><?xml version="1.0" encoding="utf-8"?>
-<w:numbering xmlns:wpc="http://schemas.microsoft.com/office/word/2010/wordprocessingCanvas" xmlns:mo="http://schemas.microsoft.com/office/mac/office/2008/main" xmlns:mc="http://schemas.openxmlformats.org/markup-compatibility/2006" xmlns:mv="urn:schemas-microsoft-com:mac:vml" xmlns:o="urn:schemas-microsoft-com:office:office" xmlns:r="http://schemas.openxmlformats.org/officeDocument/2006/relationships" xmlns:m="http://schemas.openxmlformats.org/officeDocument/2006/math" xmlns:v="urn:schemas-microsoft-com:vml" xmlns:wp14="http://schemas.microsoft.com/office/word/2010/wordprocessingDrawing" xmlns:wp="http://schemas.openxmlformats.org/drawingml/2006/wordprocessingDrawing" xmlns:w10="urn:schemas-microsoft-com:office:word" xmlns:w="http://schemas.openxmlformats.org/wordprocessingml/2006/main" xmlns:w14="http://schemas.microsoft.com/office/word/2010/wordml" xmlns:w15="http://schemas.microsoft.com/office/word/2012/wordml" xmlns:wpg="http://schemas.microsoft.com/office/word/2010/wordprocessingGroup" xmlns:wpi="http://schemas.microsoft.com/office/word/2010/wordprocessingInk" xmlns:wne="http://schemas.microsoft.com/office/word/2006/wordml" xmlns:wps="http://schemas.microsoft.com/office/word/2010/wordprocessingShape" mc:Ignorable="w14 w15 wp14">
-  <w:abstractNum w:abstractNumId="0">
+<w:numbering xmlns:wpc="http://schemas.microsoft.com/office/word/2010/wordprocessingCanvas" xmlns:cx="http://schemas.microsoft.com/office/drawing/2014/chartex" xmlns:cx1="http://schemas.microsoft.com/office/drawing/2015/9/8/chartex" xmlns:cx2="http://schemas.microsoft.com/office/drawing/2015/10/21/chartex" xmlns:cx3="http://schemas.microsoft.com/office/drawing/2016/5/9/chartex" xmlns:cx4="http://schemas.microsoft.com/office/drawing/2016/5/10/chartex" xmlns:cx5="http://schemas.microsoft.com/office/drawing/2016/5/11/chartex" xmlns:cx6="http://schemas.microsoft.com/office/drawing/2016/5/12/chartex" xmlns:cx7="http://schemas.microsoft.com/office/drawing/2016/5/13/chartex" xmlns:cx8="http://schemas.microsoft.com/office/drawing/2016/5/14/chartex" xmlns:mc="http://schemas.openxmlformats.org/markup-compatibility/2006" xmlns:aink="http://schemas.microsoft.com/office/drawing/2016/ink" xmlns:am3d="http://schemas.microsoft.com/office/drawing/2017/model3d" xmlns:o="urn:schemas-microsoft-com:office:office" xmlns:r="http://schemas.openxmlformats.org/officeDocument/2006/relationships" xmlns:m="http://schemas.openxmlformats.org/officeDocument/2006/math" xmlns:v="urn:schemas-microsoft-com:vml" xmlns:wp14="http://schemas.microsoft.com/office/word/2010/wordprocessingDrawing" xmlns:wp="http://schemas.openxmlformats.org/drawingml/2006/wordprocessingDrawing" xmlns:w10="urn:schemas-microsoft-com:office:word" xmlns:w="http://schemas.openxmlformats.org/wordprocessingml/2006/main" xmlns:w14="http://schemas.microsoft.com/office/word/2010/wordml" xmlns:w15="http://schemas.microsoft.com/office/word/2012/wordml" xmlns:w16cid="http://schemas.microsoft.com/office/word/2016/wordml/cid" xmlns:w16se="http://schemas.microsoft.com/office/word/2015/wordml/symex" xmlns:wpg="http://schemas.microsoft.com/office/word/2010/wordprocessingGroup" xmlns:wpi="http://schemas.microsoft.com/office/word/2010/wordprocessingInk" xmlns:wne="http://schemas.microsoft.com/office/word/2006/wordml" xmlns:wps="http://schemas.microsoft.com/office/word/2010/wordprocessingShape" mc:Ignorable="w14 w15 w16se w16cid wp14">
+  <w:abstractNum w:abstractNumId="0" w15:restartNumberingAfterBreak="0">
     <w:nsid w:val="FFFFFFFB"/>
     <w:multiLevelType w:val="multilevel"/>
     <w:tmpl w:val="04B0567C"/>
@@ -4314,7 +4426,7 @@
       </w:pPr>
     </w:lvl>
   </w:abstractNum>
-  <w:abstractNum w:abstractNumId="1">
+  <w:abstractNum w:abstractNumId="1" w15:restartNumberingAfterBreak="0">
     <w:nsid w:val="1856587E"/>
     <w:multiLevelType w:val="hybridMultilevel"/>
     <w:tmpl w:val="3F668FCA"/>
@@ -4454,7 +4566,7 @@
       </w:rPr>
     </w:lvl>
   </w:abstractNum>
-  <w:abstractNum w:abstractNumId="2">
+  <w:abstractNum w:abstractNumId="2" w15:restartNumberingAfterBreak="0">
     <w:nsid w:val="28754A74"/>
     <w:multiLevelType w:val="multilevel"/>
     <w:tmpl w:val="54BAE08E"/>
@@ -4570,7 +4682,7 @@
       </w:pPr>
     </w:lvl>
   </w:abstractNum>
-  <w:abstractNum w:abstractNumId="3">
+  <w:abstractNum w:abstractNumId="3" w15:restartNumberingAfterBreak="0">
     <w:nsid w:val="2DA71206"/>
     <w:multiLevelType w:val="multilevel"/>
     <w:tmpl w:val="D8BC5BE2"/>
@@ -4638,6 +4750,95 @@
       <w:lvlJc w:val="left"/>
     </w:lvl>
   </w:abstractNum>
+  <w:abstractNum w:abstractNumId="4" w15:restartNumberingAfterBreak="0">
+    <w:nsid w:val="5A8B54CD"/>
+    <w:multiLevelType w:val="hybridMultilevel"/>
+    <w:tmpl w:val="D5B29D10"/>
+    <w:lvl w:ilvl="0" w:tplc="0409000F">
+      <w:start w:val="1"/>
+      <w:numFmt w:val="decimal"/>
+      <w:lvlText w:val="%1."/>
+      <w:lvlJc w:val="left"/>
+      <w:pPr>
+        <w:ind w:left="720" w:hanging="360"/>
+      </w:pPr>
+      <w:rPr>
+        <w:rFonts w:hint="default"/>
+      </w:rPr>
+    </w:lvl>
+    <w:lvl w:ilvl="1" w:tplc="04090019" w:tentative="1">
+      <w:start w:val="1"/>
+      <w:numFmt w:val="lowerLetter"/>
+      <w:lvlText w:val="%2."/>
+      <w:lvlJc w:val="left"/>
+      <w:pPr>
+        <w:ind w:left="1440" w:hanging="360"/>
+      </w:pPr>
+    </w:lvl>
+    <w:lvl w:ilvl="2" w:tplc="0409001B" w:tentative="1">
+      <w:start w:val="1"/>
+      <w:numFmt w:val="lowerRoman"/>
+      <w:lvlText w:val="%3."/>
+      <w:lvlJc w:val="right"/>
+      <w:pPr>
+        <w:ind w:left="2160" w:hanging="180"/>
+      </w:pPr>
+    </w:lvl>
+    <w:lvl w:ilvl="3" w:tplc="0409000F" w:tentative="1">
+      <w:start w:val="1"/>
+      <w:numFmt w:val="decimal"/>
+      <w:lvlText w:val="%4."/>
+      <w:lvlJc w:val="left"/>
+      <w:pPr>
+        <w:ind w:left="2880" w:hanging="360"/>
+      </w:pPr>
+    </w:lvl>
+    <w:lvl w:ilvl="4" w:tplc="04090019" w:tentative="1">
+      <w:start w:val="1"/>
+      <w:numFmt w:val="lowerLetter"/>
+      <w:lvlText w:val="%5."/>
+      <w:lvlJc w:val="left"/>
+      <w:pPr>
+        <w:ind w:left="3600" w:hanging="360"/>
+      </w:pPr>
+    </w:lvl>
+    <w:lvl w:ilvl="5" w:tplc="0409001B" w:tentative="1">
+      <w:start w:val="1"/>
+      <w:numFmt w:val="lowerRoman"/>
+      <w:lvlText w:val="%6."/>
+      <w:lvlJc w:val="right"/>
+      <w:pPr>
+        <w:ind w:left="4320" w:hanging="180"/>
+      </w:pPr>
+    </w:lvl>
+    <w:lvl w:ilvl="6" w:tplc="0409000F" w:tentative="1">
+      <w:start w:val="1"/>
+      <w:numFmt w:val="decimal"/>
+      <w:lvlText w:val="%7."/>
+      <w:lvlJc w:val="left"/>
+      <w:pPr>
+        <w:ind w:left="5040" w:hanging="360"/>
+      </w:pPr>
+    </w:lvl>
+    <w:lvl w:ilvl="7" w:tplc="04090019" w:tentative="1">
+      <w:start w:val="1"/>
+      <w:numFmt w:val="lowerLetter"/>
+      <w:lvlText w:val="%8."/>
+      <w:lvlJc w:val="left"/>
+      <w:pPr>
+        <w:ind w:left="5760" w:hanging="360"/>
+      </w:pPr>
+    </w:lvl>
+    <w:lvl w:ilvl="8" w:tplc="0409001B" w:tentative="1">
+      <w:start w:val="1"/>
+      <w:numFmt w:val="lowerRoman"/>
+      <w:lvlText w:val="%9."/>
+      <w:lvlJc w:val="right"/>
+      <w:pPr>
+        <w:ind w:left="6480" w:hanging="180"/>
+      </w:pPr>
+    </w:lvl>
+  </w:abstractNum>
   <w:num w:numId="1">
     <w:abstractNumId w:val="0"/>
   </w:num>
@@ -4650,21 +4851,24 @@
   <w:num w:numId="4">
     <w:abstractNumId w:val="1"/>
   </w:num>
+  <w:num w:numId="5">
+    <w:abstractNumId w:val="4"/>
+  </w:num>
 </w:numbering>
 </file>
 
 <file path=word/styles.xml><?xml version="1.0" encoding="utf-8"?>
-<w:styles xmlns:mc="http://schemas.openxmlformats.org/markup-compatibility/2006" xmlns:r="http://schemas.openxmlformats.org/officeDocument/2006/relationships" xmlns:w="http://schemas.openxmlformats.org/wordprocessingml/2006/main" xmlns:w14="http://schemas.microsoft.com/office/word/2010/wordml" xmlns:w15="http://schemas.microsoft.com/office/word/2012/wordml" mc:Ignorable="w14 w15">
+<w:styles xmlns:mc="http://schemas.openxmlformats.org/markup-compatibility/2006" xmlns:r="http://schemas.openxmlformats.org/officeDocument/2006/relationships" xmlns:w="http://schemas.openxmlformats.org/wordprocessingml/2006/main" xmlns:w14="http://schemas.microsoft.com/office/word/2010/wordml" xmlns:w15="http://schemas.microsoft.com/office/word/2012/wordml" xmlns:w16cid="http://schemas.microsoft.com/office/word/2016/wordml/cid" xmlns:w16se="http://schemas.microsoft.com/office/word/2015/wordml/symex" mc:Ignorable="w14 w15 w16se w16cid">
   <w:docDefaults>
     <w:rPrDefault>
       <w:rPr>
-        <w:rFonts w:ascii="Times New Roman" w:eastAsia="宋体" w:hAnsi="Times New Roman" w:cs="Times New Roman"/>
+        <w:rFonts w:ascii="Times New Roman" w:eastAsia="SimSun" w:hAnsi="Times New Roman" w:cs="Times New Roman"/>
         <w:lang w:val="en-US" w:eastAsia="en-US" w:bidi="ar-SA"/>
       </w:rPr>
     </w:rPrDefault>
     <w:pPrDefault/>
   </w:docDefaults>
-  <w:latentStyles w:defLockedState="0" w:defUIPriority="99" w:defSemiHidden="0" w:defUnhideWhenUsed="0" w:defQFormat="0" w:count="382">
+  <w:latentStyles w:defLockedState="0" w:defUIPriority="99" w:defSemiHidden="0" w:defUnhideWhenUsed="0" w:defQFormat="0" w:count="375">
     <w:lsdException w:name="Normal" w:uiPriority="0" w:qFormat="1"/>
     <w:lsdException w:name="heading 1" w:uiPriority="9" w:qFormat="1"/>
     <w:lsdException w:name="heading 2" w:uiPriority="9" w:qFormat="1"/>
@@ -4821,15 +5025,6 @@
     <w:lsdException w:name="Balloon Text" w:semiHidden="1" w:unhideWhenUsed="1"/>
     <w:lsdException w:name="Table Grid" w:uiPriority="59"/>
     <w:lsdException w:name="Table Theme" w:semiHidden="1" w:unhideWhenUsed="1"/>
-    <w:lsdException w:name="Note Level 1" w:semiHidden="1" w:unhideWhenUsed="1"/>
-    <w:lsdException w:name="Note Level 2" w:semiHidden="1" w:unhideWhenUsed="1"/>
-    <w:lsdException w:name="Note Level 3" w:semiHidden="1" w:unhideWhenUsed="1"/>
-    <w:lsdException w:name="Note Level 4" w:semiHidden="1" w:unhideWhenUsed="1"/>
-    <w:lsdException w:name="Note Level 5" w:semiHidden="1" w:unhideWhenUsed="1"/>
-    <w:lsdException w:name="Note Level 6" w:semiHidden="1" w:unhideWhenUsed="1"/>
-    <w:lsdException w:name="Note Level 7" w:semiHidden="1" w:unhideWhenUsed="1"/>
-    <w:lsdException w:name="Note Level 8" w:semiHidden="1" w:unhideWhenUsed="1"/>
-    <w:lsdException w:name="Note Level 9" w:semiHidden="1" w:unhideWhenUsed="1"/>
     <w:lsdException w:name="Placeholder Text" w:semiHidden="1"/>
     <w:lsdException w:name="No Spacing" w:uiPriority="1" w:qFormat="1"/>
     <w:lsdException w:name="Light Shading" w:uiPriority="60"/>
@@ -5686,6 +5881,17 @@
       <w:lang w:bidi="he-IL"/>
     </w:rPr>
   </w:style>
+  <w:style w:type="paragraph" w:styleId="ListParagraph">
+    <w:name w:val="List Paragraph"/>
+    <w:basedOn w:val="Normal"/>
+    <w:uiPriority w:val="34"/>
+    <w:qFormat/>
+    <w:rsid w:val="00F62D1F"/>
+    <w:pPr>
+      <w:ind w:left="720"/>
+      <w:contextualSpacing/>
+    </w:pPr>
+  </w:style>
 </w:styles>
 </file>
 

</xml_diff>